<commit_message>
add store/load to Page
</commit_message>
<xml_diff>
--- a/specs/splitter_spec.docx
+++ b/specs/splitter_spec.docx
@@ -111,7 +111,7 @@
           <w:sz w:val="24"/>
           <w:szCs w:val="24"/>
         </w:rPr>
-        <w:t>3</w:t>
+        <w:t>4</w:t>
       </w:r>
     </w:p>
     <w:p>
@@ -6324,6 +6324,23 @@
           <w:numId w:val="2"/>
         </w:numPr>
       </w:pPr>
+      <w:proofErr w:type="spellStart"/>
+      <w:r>
+        <w:t>pageno</w:t>
+      </w:r>
+      <w:proofErr w:type="spellEnd"/>
+      <w:r>
+        <w:t xml:space="preserve"> – The page number in the parent document</w:t>
+      </w:r>
+    </w:p>
+    <w:p>
+      <w:pPr>
+        <w:pStyle w:val="ListParagraph"/>
+        <w:numPr>
+          <w:ilvl w:val="0"/>
+          <w:numId w:val="2"/>
+        </w:numPr>
+      </w:pPr>
       <w:proofErr w:type="gramStart"/>
       <w:r>
         <w:t>words</w:t>
@@ -6385,6 +6402,7 @@
       </w:pPr>
       <w:proofErr w:type="spellStart"/>
       <w:r>
+        <w:lastRenderedPageBreak/>
         <w:t>Stopword</w:t>
       </w:r>
       <w:proofErr w:type="spellEnd"/>
@@ -6401,7 +6419,6 @@
         </w:numPr>
       </w:pPr>
       <w:r>
-        <w:lastRenderedPageBreak/>
         <w:t>Word Stemming</w:t>
       </w:r>
     </w:p>
@@ -6958,10 +6975,10 @@
                   <wp:posOffset>2781300</wp:posOffset>
                 </wp:positionH>
                 <wp:positionV relativeFrom="paragraph">
-                  <wp:posOffset>94615</wp:posOffset>
+                  <wp:posOffset>90805</wp:posOffset>
                 </wp:positionV>
-                <wp:extent cx="304800" cy="2314575"/>
-                <wp:effectExtent l="0" t="0" r="19050" b="28575"/>
+                <wp:extent cx="304800" cy="2781300"/>
+                <wp:effectExtent l="0" t="0" r="19050" b="19050"/>
                 <wp:wrapNone/>
                 <wp:docPr id="296" name="Left Brace 296"/>
                 <wp:cNvGraphicFramePr/>
@@ -6972,7 +6989,7 @@
                       <wps:spPr>
                         <a:xfrm>
                           <a:off x="0" y="0"/>
-                          <a:ext cx="304800" cy="2314575"/>
+                          <a:ext cx="304800" cy="2781300"/>
                         </a:xfrm>
                         <a:prstGeom prst="leftBrace">
                           <a:avLst/>
@@ -7029,7 +7046,7 @@
                   <v:h position="topLeft,#1" yrange="@9,@10"/>
                 </v:handles>
               </v:shapetype>
-              <v:shape id="Left Brace 296" o:spid="_x0000_s1026" type="#_x0000_t87" style="position:absolute;margin-left:219pt;margin-top:7.45pt;width:24pt;height:182.25pt;z-index:251720704;visibility:visible;mso-wrap-style:square;mso-width-percent:0;mso-height-percent:0;mso-wrap-distance-left:9pt;mso-wrap-distance-top:0;mso-wrap-distance-right:9pt;mso-wrap-distance-bottom:0;mso-position-horizontal:absolute;mso-position-horizontal-relative:text;mso-position-vertical:absolute;mso-position-vertical-relative:text;mso-width-percent:0;mso-height-percent:0;mso-width-relative:margin;mso-height-relative:margin;v-text-anchor:middle" o:gfxdata="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" adj="237" strokecolor="#7f7f7f" strokeweight="2pt"/>
+              <v:shape id="Left Brace 296" o:spid="_x0000_s1026" type="#_x0000_t87" style="position:absolute;margin-left:219pt;margin-top:7.15pt;width:24pt;height:219pt;z-index:251720704;visibility:visible;mso-wrap-style:square;mso-width-percent:0;mso-height-percent:0;mso-wrap-distance-left:9pt;mso-wrap-distance-top:0;mso-wrap-distance-right:9pt;mso-wrap-distance-bottom:0;mso-position-horizontal:absolute;mso-position-horizontal-relative:text;mso-position-vertical:absolute;mso-position-vertical-relative:text;mso-width-percent:0;mso-height-percent:0;mso-width-relative:margin;mso-height-relative:margin;v-text-anchor:middle" o:gfxdata="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" adj="197" strokecolor="#7f7f7f" strokeweight="2pt"/>
             </w:pict>
           </mc:Fallback>
         </mc:AlternateContent>
@@ -7044,6 +7061,11 @@
       <w:pPr>
         <w:pStyle w:val="Heading2"/>
       </w:pPr>
+    </w:p>
+    <w:p>
+      <w:pPr>
+        <w:pStyle w:val="Heading2"/>
+      </w:pPr>
       <w:r>
         <w:rPr>
           <w:noProof/>
@@ -7051,13 +7073,13 @@
         <mc:AlternateContent>
           <mc:Choice Requires="wps">
             <w:drawing>
-              <wp:anchor distT="0" distB="0" distL="114300" distR="114300" simplePos="0" relativeHeight="251715584" behindDoc="0" locked="0" layoutInCell="1" allowOverlap="1" wp14:anchorId="49B645C4" wp14:editId="709F58A7">
+              <wp:anchor distT="0" distB="0" distL="114300" distR="114300" simplePos="0" relativeHeight="251715584" behindDoc="0" locked="0" layoutInCell="1" allowOverlap="1" wp14:anchorId="1CB27660" wp14:editId="05740EA8">
                 <wp:simplePos x="0" y="0"/>
                 <wp:positionH relativeFrom="column">
                   <wp:posOffset>-76200</wp:posOffset>
                 </wp:positionH>
                 <wp:positionV relativeFrom="paragraph">
-                  <wp:posOffset>203200</wp:posOffset>
+                  <wp:posOffset>91440</wp:posOffset>
                 </wp:positionV>
                 <wp:extent cx="2638425" cy="685800"/>
                 <wp:effectExtent l="0" t="0" r="28575" b="19050"/>
@@ -7133,7 +7155,7 @@
           </mc:Choice>
           <mc:Fallback>
             <w:pict>
-              <v:roundrect id="Rounded Rectangle 291" o:spid="_x0000_s1063" style="position:absolute;margin-left:-6pt;margin-top:16pt;width:207.75pt;height:54pt;z-index:251715584;visibility:visible;mso-wrap-style:square;mso-wrap-distance-left:9pt;mso-wrap-distance-top:0;mso-wrap-distance-right:9pt;mso-wrap-distance-bottom:0;mso-position-horizontal:absolute;mso-position-horizontal-relative:text;mso-position-vertical:absolute;mso-position-vertical-relative:text;v-text-anchor:middle" arcsize="10923f" o:gfxdata="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" fillcolor="#92d050" strokecolor="#92d050" strokeweight="2pt">
+              <v:roundrect id="Rounded Rectangle 291" o:spid="_x0000_s1063" style="position:absolute;margin-left:-6pt;margin-top:7.2pt;width:207.75pt;height:54pt;z-index:251715584;visibility:visible;mso-wrap-style:square;mso-wrap-distance-left:9pt;mso-wrap-distance-top:0;mso-wrap-distance-right:9pt;mso-wrap-distance-bottom:0;mso-position-horizontal:absolute;mso-position-horizontal-relative:text;mso-position-vertical:absolute;mso-position-vertical-relative:text;v-text-anchor:middle" arcsize="10923f" o:gfxdata="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" fillcolor="#92d050" strokecolor="#92d050" strokeweight="2pt">
                 <v:textbox>
                   <w:txbxContent>
                     <w:p>
@@ -7184,11 +7206,6 @@
     </w:p>
     <w:p>
       <w:pPr>
-        <w:pStyle w:val="Heading2"/>
-      </w:pPr>
-    </w:p>
-    <w:p>
-      <w:pPr>
         <w:jc w:val="center"/>
         <w:rPr>
           <w:b/>
@@ -7201,7 +7218,7 @@
         <mc:AlternateContent>
           <mc:Choice Requires="wps">
             <w:drawing>
-              <wp:anchor distT="0" distB="0" distL="114300" distR="114300" simplePos="0" relativeHeight="251777024" behindDoc="0" locked="0" layoutInCell="1" allowOverlap="1" wp14:anchorId="4FEA6CB8" wp14:editId="6F599D24">
+              <wp:anchor distT="0" distB="0" distL="114300" distR="114300" simplePos="0" relativeHeight="251777024" behindDoc="0" locked="0" layoutInCell="1" allowOverlap="1" wp14:anchorId="45D6196A" wp14:editId="4199C91B">
                 <wp:simplePos x="0" y="0"/>
                 <wp:positionH relativeFrom="column">
                   <wp:posOffset>3200400</wp:posOffset>
@@ -7317,151 +7334,23 @@
       </w:pPr>
       <w:r>
         <w:rPr>
-          <w:b/>
-        </w:rPr>
-        <w:br/>
-      </w:r>
-      <w:r>
-        <w:rPr>
-          <w:b/>
-        </w:rPr>
-        <w:t xml:space="preserve">Fig. </w:t>
-      </w:r>
-      <w:r>
-        <w:rPr>
-          <w:b/>
-        </w:rPr>
-        <w:t>2b</w:t>
-      </w:r>
-      <w:r>
-        <w:rPr>
-          <w:b/>
-        </w:rPr>
-        <w:t xml:space="preserve"> </w:t>
-      </w:r>
-      <w:r>
-        <w:rPr>
-          <w:b/>
-        </w:rPr>
-        <w:t>Properties of the Page Class</w:t>
-      </w:r>
-    </w:p>
-    <w:p>
-      <w:pPr>
-        <w:pStyle w:val="Heading2"/>
-      </w:pPr>
-      <w:r>
-        <w:t>2.3</w:t>
-      </w:r>
-      <w:r>
-        <w:tab/>
-      </w:r>
-      <w:r>
-        <w:t>Page Overwritten Operators</w:t>
-      </w:r>
-    </w:p>
-    <w:p>
-      <w:r>
-        <w:br/>
-        <w:t>The following operators have their implementations (inherited from the base Object) class overridden:</w:t>
-      </w:r>
-    </w:p>
-    <w:p>
-      <w:pPr>
-        <w:pStyle w:val="ListParagraph"/>
-        <w:numPr>
-          <w:ilvl w:val="0"/>
-          <w:numId w:val="3"/>
-        </w:numPr>
-      </w:pPr>
-      <w:proofErr w:type="spellStart"/>
-      <w:proofErr w:type="gramStart"/>
-      <w:r>
-        <w:t>len</w:t>
-      </w:r>
-      <w:proofErr w:type="spellEnd"/>
-      <w:r>
-        <w:t>(</w:t>
-      </w:r>
-      <w:proofErr w:type="gramEnd"/>
-      <w:r>
-        <w:t>) – The __</w:t>
-      </w:r>
-      <w:proofErr w:type="spellStart"/>
-      <w:r>
-        <w:t>len</w:t>
-      </w:r>
-      <w:proofErr w:type="spellEnd"/>
-      <w:r>
-        <w:t>__() method is overridden to return the number of tokenized words in the page.</w:t>
-      </w:r>
-    </w:p>
-    <w:p>
-      <w:pPr>
-        <w:pStyle w:val="ListParagraph"/>
-        <w:numPr>
-          <w:ilvl w:val="0"/>
-          <w:numId w:val="3"/>
-        </w:numPr>
-      </w:pPr>
-      <w:proofErr w:type="spellStart"/>
-      <w:proofErr w:type="gramStart"/>
-      <w:r>
-        <w:t>str</w:t>
-      </w:r>
-      <w:proofErr w:type="spellEnd"/>
-      <w:r>
-        <w:t>(</w:t>
-      </w:r>
-      <w:proofErr w:type="gramEnd"/>
-      <w:r>
-        <w:t>) – The __</w:t>
-      </w:r>
-      <w:proofErr w:type="spellStart"/>
-      <w:r>
-        <w:t>str</w:t>
-      </w:r>
-      <w:proofErr w:type="spellEnd"/>
-      <w:r>
-        <w:t xml:space="preserve">__() method is overridden to return the </w:t>
-      </w:r>
-      <w:r>
-        <w:t xml:space="preserve">page </w:t>
-      </w:r>
-      <w:r>
-        <w:t>classification (label).</w:t>
-      </w:r>
-      <w:r>
-        <w:t xml:space="preserve"> </w:t>
-      </w:r>
-    </w:p>
-    <w:p>
-      <w:pPr>
-        <w:pStyle w:val="ListParagraph"/>
-        <w:numPr>
-          <w:ilvl w:val="0"/>
-          <w:numId w:val="3"/>
-        </w:numPr>
-      </w:pPr>
-      <w:r>
-        <w:rPr>
           <w:noProof/>
         </w:rPr>
         <mc:AlternateContent>
           <mc:Choice Requires="wps">
             <w:drawing>
-              <wp:anchor distT="0" distB="0" distL="114300" distR="114300" simplePos="0" relativeHeight="251724800" behindDoc="0" locked="0" layoutInCell="1" allowOverlap="1" wp14:anchorId="44DC01FE" wp14:editId="47453A00">
+              <wp:anchor distT="0" distB="0" distL="114300" distR="114300" simplePos="0" relativeHeight="251785216" behindDoc="0" locked="0" layoutInCell="1" allowOverlap="1" wp14:anchorId="0F224869" wp14:editId="31409BE4">
                 <wp:simplePos x="0" y="0"/>
                 <wp:positionH relativeFrom="column">
-                  <wp:posOffset>28575</wp:posOffset>
+                  <wp:posOffset>3200400</wp:posOffset>
                 </wp:positionH>
                 <wp:positionV relativeFrom="paragraph">
-                  <wp:posOffset>842010</wp:posOffset>
+                  <wp:posOffset>106045</wp:posOffset>
                 </wp:positionV>
-                <wp:extent cx="2638425" cy="685800"/>
-                <wp:effectExtent l="0" t="0" r="28575" b="19050"/>
+                <wp:extent cx="1809750" cy="361950"/>
+                <wp:effectExtent l="0" t="0" r="19050" b="19050"/>
                 <wp:wrapNone/>
-                <wp:docPr id="298" name="Rounded Rectangle 298"/>
+                <wp:docPr id="308" name="Rounded Rectangle 308"/>
                 <wp:cNvGraphicFramePr/>
                 <a:graphic xmlns:a="http://schemas.openxmlformats.org/drawingml/2006/main">
                   <a:graphicData uri="http://schemas.microsoft.com/office/word/2010/wordprocessingShape">
@@ -7470,17 +7359,17 @@
                       <wps:spPr>
                         <a:xfrm>
                           <a:off x="0" y="0"/>
-                          <a:ext cx="2638425" cy="685800"/>
+                          <a:ext cx="1809750" cy="361950"/>
                         </a:xfrm>
                         <a:prstGeom prst="roundRect">
                           <a:avLst/>
                         </a:prstGeom>
                         <a:solidFill>
-                          <a:srgbClr val="92D050"/>
+                          <a:srgbClr val="00B050"/>
                         </a:solidFill>
                         <a:ln w="25400" cap="flat" cmpd="sng" algn="ctr">
                           <a:solidFill>
-                            <a:srgbClr val="92D050"/>
+                            <a:srgbClr val="00B050"/>
                           </a:solidFill>
                           <a:prstDash val="solid"/>
                         </a:ln>
@@ -7493,28 +7382,20 @@
                               <w:jc w:val="center"/>
                               <w:rPr>
                                 <w:b/>
+                                <w:color w:val="0D0D0D" w:themeColor="text1" w:themeTint="F2"/>
                               </w:rPr>
                             </w:pPr>
+                            <w:proofErr w:type="spellStart"/>
+                            <w:proofErr w:type="gramStart"/>
                             <w:r>
                               <w:rPr>
+                                <w:b/>
                                 <w:color w:val="0D0D0D" w:themeColor="text1" w:themeTint="F2"/>
                               </w:rPr>
-                              <w:br/>
+                              <w:t>pageno</w:t>
                             </w:r>
-                            <w:r>
-                              <w:rPr>
-                                <w:b/>
-                                <w:color w:val="0D0D0D" w:themeColor="text1" w:themeTint="F2"/>
-                              </w:rPr>
-                              <w:t>Page</w:t>
-                            </w:r>
-                            <w:r>
-                              <w:rPr>
-                                <w:b/>
-                                <w:color w:val="0D0D0D" w:themeColor="text1" w:themeTint="F2"/>
-                              </w:rPr>
-                              <w:t xml:space="preserve"> (Base Class)</w:t>
-                            </w:r>
+                            <w:proofErr w:type="spellEnd"/>
+                            <w:proofErr w:type="gramEnd"/>
                           </w:p>
                         </w:txbxContent>
                       </wps:txbx>
@@ -7532,7 +7413,7 @@
           </mc:Choice>
           <mc:Fallback>
             <w:pict>
-              <v:roundrect id="Rounded Rectangle 298" o:spid="_x0000_s1065" style="position:absolute;left:0;text-align:left;margin-left:2.25pt;margin-top:66.3pt;width:207.75pt;height:54pt;z-index:251724800;visibility:visible;mso-wrap-style:square;mso-wrap-distance-left:9pt;mso-wrap-distance-top:0;mso-wrap-distance-right:9pt;mso-wrap-distance-bottom:0;mso-position-horizontal:absolute;mso-position-horizontal-relative:text;mso-position-vertical:absolute;mso-position-vertical-relative:text;v-text-anchor:middle" arcsize="10923f" o:gfxdata="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" fillcolor="#92d050" strokecolor="#92d050" strokeweight="2pt">
+              <v:roundrect id="Rounded Rectangle 308" o:spid="_x0000_s1065" style="position:absolute;left:0;text-align:left;margin-left:252pt;margin-top:8.35pt;width:142.5pt;height:28.5pt;z-index:251785216;visibility:visible;mso-wrap-style:square;mso-wrap-distance-left:9pt;mso-wrap-distance-top:0;mso-wrap-distance-right:9pt;mso-wrap-distance-bottom:0;mso-position-horizontal:absolute;mso-position-horizontal-relative:text;mso-position-vertical:absolute;mso-position-vertical-relative:text;v-text-anchor:middle" arcsize="10923f" o:gfxdata="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" fillcolor="#00b050" strokecolor="#00b050" strokeweight="2pt">
                 <v:textbox>
                   <w:txbxContent>
                     <w:p>
@@ -7540,28 +7421,20 @@
                         <w:jc w:val="center"/>
                         <w:rPr>
                           <w:b/>
+                          <w:color w:val="0D0D0D" w:themeColor="text1" w:themeTint="F2"/>
                         </w:rPr>
                       </w:pPr>
+                      <w:proofErr w:type="spellStart"/>
+                      <w:proofErr w:type="gramStart"/>
                       <w:r>
                         <w:rPr>
+                          <w:b/>
                           <w:color w:val="0D0D0D" w:themeColor="text1" w:themeTint="F2"/>
                         </w:rPr>
-                        <w:br/>
+                        <w:t>pageno</w:t>
                       </w:r>
-                      <w:r>
-                        <w:rPr>
-                          <w:b/>
-                          <w:color w:val="0D0D0D" w:themeColor="text1" w:themeTint="F2"/>
-                        </w:rPr>
-                        <w:t>Page</w:t>
-                      </w:r>
-                      <w:r>
-                        <w:rPr>
-                          <w:b/>
-                          <w:color w:val="0D0D0D" w:themeColor="text1" w:themeTint="F2"/>
-                        </w:rPr>
-                        <w:t xml:space="preserve"> (Base Class)</w:t>
-                      </w:r>
+                      <w:proofErr w:type="spellEnd"/>
+                      <w:proofErr w:type="gramEnd"/>
                     </w:p>
                   </w:txbxContent>
                 </v:textbox>
@@ -7570,6 +7443,153 @@
           </mc:Fallback>
         </mc:AlternateContent>
       </w:r>
+    </w:p>
+    <w:p>
+      <w:pPr>
+        <w:jc w:val="center"/>
+        <w:rPr>
+          <w:b/>
+        </w:rPr>
+      </w:pPr>
+      <w:r>
+        <w:rPr>
+          <w:b/>
+        </w:rPr>
+        <w:br/>
+      </w:r>
+      <w:r>
+        <w:rPr>
+          <w:b/>
+        </w:rPr>
+        <w:br/>
+      </w:r>
+      <w:r>
+        <w:rPr>
+          <w:b/>
+        </w:rPr>
+        <w:t xml:space="preserve">Fig. </w:t>
+      </w:r>
+      <w:r>
+        <w:rPr>
+          <w:b/>
+        </w:rPr>
+        <w:t>2b</w:t>
+      </w:r>
+      <w:r>
+        <w:rPr>
+          <w:b/>
+        </w:rPr>
+        <w:t xml:space="preserve"> </w:t>
+      </w:r>
+      <w:r>
+        <w:rPr>
+          <w:b/>
+        </w:rPr>
+        <w:t>Properties of the Page Class</w:t>
+      </w:r>
+    </w:p>
+    <w:p>
+      <w:pPr>
+        <w:pStyle w:val="Heading2"/>
+      </w:pPr>
+    </w:p>
+    <w:p>
+      <w:pPr>
+        <w:pStyle w:val="Heading2"/>
+      </w:pPr>
+      <w:r>
+        <w:t>2.3</w:t>
+      </w:r>
+      <w:r>
+        <w:tab/>
+      </w:r>
+      <w:r>
+        <w:t>Page Overwritten Operators</w:t>
+      </w:r>
+    </w:p>
+    <w:p>
+      <w:r>
+        <w:br/>
+        <w:t>The following operators have their implementations (inherited from the base Object) class overridden:</w:t>
+      </w:r>
+    </w:p>
+    <w:p>
+      <w:pPr>
+        <w:pStyle w:val="ListParagraph"/>
+        <w:numPr>
+          <w:ilvl w:val="0"/>
+          <w:numId w:val="3"/>
+        </w:numPr>
+      </w:pPr>
+      <w:proofErr w:type="spellStart"/>
+      <w:proofErr w:type="gramStart"/>
+      <w:r>
+        <w:t>len</w:t>
+      </w:r>
+      <w:proofErr w:type="spellEnd"/>
+      <w:r>
+        <w:t>(</w:t>
+      </w:r>
+      <w:proofErr w:type="gramEnd"/>
+      <w:r>
+        <w:t>) – The __</w:t>
+      </w:r>
+      <w:proofErr w:type="spellStart"/>
+      <w:r>
+        <w:t>len</w:t>
+      </w:r>
+      <w:proofErr w:type="spellEnd"/>
+      <w:r>
+        <w:t>__() method is overridden to return the number of tokenized words in the page.</w:t>
+      </w:r>
+    </w:p>
+    <w:p>
+      <w:pPr>
+        <w:pStyle w:val="ListParagraph"/>
+        <w:numPr>
+          <w:ilvl w:val="0"/>
+          <w:numId w:val="3"/>
+        </w:numPr>
+      </w:pPr>
+      <w:proofErr w:type="spellStart"/>
+      <w:proofErr w:type="gramStart"/>
+      <w:r>
+        <w:t>str</w:t>
+      </w:r>
+      <w:proofErr w:type="spellEnd"/>
+      <w:r>
+        <w:t>(</w:t>
+      </w:r>
+      <w:proofErr w:type="gramEnd"/>
+      <w:r>
+        <w:t>) – The __</w:t>
+      </w:r>
+      <w:proofErr w:type="spellStart"/>
+      <w:r>
+        <w:t>str</w:t>
+      </w:r>
+      <w:proofErr w:type="spellEnd"/>
+      <w:r>
+        <w:t xml:space="preserve">__() method is overridden to return the </w:t>
+      </w:r>
+      <w:r>
+        <w:t xml:space="preserve">page </w:t>
+      </w:r>
+      <w:r>
+        <w:t>classification (label).</w:t>
+      </w:r>
+      <w:r>
+        <w:t xml:space="preserve"> </w:t>
+      </w:r>
+    </w:p>
+    <w:p>
+      <w:pPr>
+        <w:pStyle w:val="ListParagraph"/>
+        <w:numPr>
+          <w:ilvl w:val="0"/>
+          <w:numId w:val="3"/>
+        </w:numPr>
+      </w:pPr>
       <w:r>
         <w:rPr>
           <w:noProof/>
@@ -7577,7 +7597,7 @@
         <mc:AlternateContent>
           <mc:Choice Requires="wps">
             <w:drawing>
-              <wp:anchor distT="0" distB="0" distL="114300" distR="114300" simplePos="0" relativeHeight="251729920" behindDoc="0" locked="0" layoutInCell="1" allowOverlap="1" wp14:anchorId="6E73716D" wp14:editId="5DD36113">
+              <wp:anchor distT="0" distB="0" distL="114300" distR="114300" simplePos="0" relativeHeight="251729920" behindDoc="0" locked="0" layoutInCell="1" allowOverlap="1" wp14:anchorId="0B353515" wp14:editId="134229EB">
                 <wp:simplePos x="0" y="0"/>
                 <wp:positionH relativeFrom="column">
                   <wp:posOffset>3514725</wp:posOffset>
@@ -7650,6 +7670,10 @@
           </mc:Choice>
           <mc:Fallback>
             <w:pict>
+              <v:shapetype id="_x0000_t202" coordsize="21600,21600" o:spt="202" path="m,l,21600r21600,l21600,xe">
+                <v:stroke joinstyle="miter"/>
+                <v:path gradientshapeok="t" o:connecttype="rect"/>
+              </v:shapetype>
               <v:shape id="_x0000_s1066" type="#_x0000_t202" style="position:absolute;left:0;text-align:left;margin-left:276.75pt;margin-top:11pt;width:125.25pt;height:23.25pt;z-index:251729920;visibility:visible;mso-wrap-style:square;mso-width-percent:0;mso-height-percent:0;mso-wrap-distance-left:9pt;mso-wrap-distance-top:0;mso-wrap-distance-right:9pt;mso-wrap-distance-bottom:0;mso-position-horizontal:absolute;mso-position-horizontal-relative:text;mso-position-vertical:absolute;mso-position-vertical-relative:text;mso-width-percent:0;mso-height-percent:0;mso-width-relative:margin;mso-height-relative:margin;v-text-anchor:top" o:gfxdata="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" stroked="f">
                 <v:textbox>
                   <w:txbxContent>
@@ -7701,7 +7725,7 @@
         <mc:AlternateContent>
           <mc:Choice Requires="wps">
             <w:drawing>
-              <wp:anchor distT="0" distB="0" distL="114300" distR="114300" simplePos="0" relativeHeight="251725824" behindDoc="0" locked="0" layoutInCell="1" allowOverlap="1" wp14:anchorId="49F15BE3" wp14:editId="4B5EF6BF">
+              <wp:anchor distT="0" distB="0" distL="114300" distR="114300" simplePos="0" relativeHeight="251725824" behindDoc="0" locked="0" layoutInCell="1" allowOverlap="1" wp14:anchorId="6C4ED431" wp14:editId="272F4201">
                 <wp:simplePos x="0" y="0"/>
                 <wp:positionH relativeFrom="column">
                   <wp:posOffset>3295650</wp:posOffset>
@@ -7827,6 +7851,133 @@
       </w:r>
     </w:p>
     <w:p>
+      <w:r>
+        <w:rPr>
+          <w:noProof/>
+        </w:rPr>
+        <mc:AlternateContent>
+          <mc:Choice Requires="wps">
+            <w:drawing>
+              <wp:anchor distT="0" distB="0" distL="114300" distR="114300" simplePos="0" relativeHeight="251724800" behindDoc="0" locked="0" layoutInCell="1" allowOverlap="1" wp14:anchorId="3B603C77" wp14:editId="75FC8315">
+                <wp:simplePos x="0" y="0"/>
+                <wp:positionH relativeFrom="column">
+                  <wp:posOffset>28575</wp:posOffset>
+                </wp:positionH>
+                <wp:positionV relativeFrom="paragraph">
+                  <wp:posOffset>149860</wp:posOffset>
+                </wp:positionV>
+                <wp:extent cx="2638425" cy="685800"/>
+                <wp:effectExtent l="0" t="0" r="28575" b="19050"/>
+                <wp:wrapNone/>
+                <wp:docPr id="298" name="Rounded Rectangle 298"/>
+                <wp:cNvGraphicFramePr/>
+                <a:graphic xmlns:a="http://schemas.openxmlformats.org/drawingml/2006/main">
+                  <a:graphicData uri="http://schemas.microsoft.com/office/word/2010/wordprocessingShape">
+                    <wps:wsp>
+                      <wps:cNvSpPr/>
+                      <wps:spPr>
+                        <a:xfrm>
+                          <a:off x="0" y="0"/>
+                          <a:ext cx="2638425" cy="685800"/>
+                        </a:xfrm>
+                        <a:prstGeom prst="roundRect">
+                          <a:avLst/>
+                        </a:prstGeom>
+                        <a:solidFill>
+                          <a:srgbClr val="92D050"/>
+                        </a:solidFill>
+                        <a:ln w="25400" cap="flat" cmpd="sng" algn="ctr">
+                          <a:solidFill>
+                            <a:srgbClr val="92D050"/>
+                          </a:solidFill>
+                          <a:prstDash val="solid"/>
+                        </a:ln>
+                        <a:effectLst/>
+                      </wps:spPr>
+                      <wps:txbx>
+                        <w:txbxContent>
+                          <w:p>
+                            <w:pPr>
+                              <w:jc w:val="center"/>
+                              <w:rPr>
+                                <w:b/>
+                              </w:rPr>
+                            </w:pPr>
+                            <w:r>
+                              <w:rPr>
+                                <w:color w:val="0D0D0D" w:themeColor="text1" w:themeTint="F2"/>
+                              </w:rPr>
+                              <w:br/>
+                            </w:r>
+                            <w:r>
+                              <w:rPr>
+                                <w:b/>
+                                <w:color w:val="0D0D0D" w:themeColor="text1" w:themeTint="F2"/>
+                              </w:rPr>
+                              <w:t>Page</w:t>
+                            </w:r>
+                            <w:r>
+                              <w:rPr>
+                                <w:b/>
+                                <w:color w:val="0D0D0D" w:themeColor="text1" w:themeTint="F2"/>
+                              </w:rPr>
+                              <w:t xml:space="preserve"> (Base Class)</w:t>
+                            </w:r>
+                          </w:p>
+                        </w:txbxContent>
+                      </wps:txbx>
+                      <wps:bodyPr rot="0" spcFirstLastPara="0" vertOverflow="overflow" horzOverflow="overflow" vert="horz" wrap="square" lIns="91440" tIns="45720" rIns="91440" bIns="45720" numCol="1" spcCol="0" rtlCol="0" fromWordArt="0" anchor="ctr" anchorCtr="0" forceAA="0" compatLnSpc="1">
+                        <a:prstTxWarp prst="textNoShape">
+                          <a:avLst/>
+                        </a:prstTxWarp>
+                        <a:noAutofit/>
+                      </wps:bodyPr>
+                    </wps:wsp>
+                  </a:graphicData>
+                </a:graphic>
+              </wp:anchor>
+            </w:drawing>
+          </mc:Choice>
+          <mc:Fallback>
+            <w:pict>
+              <v:roundrect id="Rounded Rectangle 298" o:spid="_x0000_s1068" style="position:absolute;margin-left:2.25pt;margin-top:11.8pt;width:207.75pt;height:54pt;z-index:251724800;visibility:visible;mso-wrap-style:square;mso-wrap-distance-left:9pt;mso-wrap-distance-top:0;mso-wrap-distance-right:9pt;mso-wrap-distance-bottom:0;mso-position-horizontal:absolute;mso-position-horizontal-relative:text;mso-position-vertical:absolute;mso-position-vertical-relative:text;v-text-anchor:middle" arcsize="10923f" o:gfxdata="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" fillcolor="#92d050" strokecolor="#92d050" strokeweight="2pt">
+                <v:textbox>
+                  <w:txbxContent>
+                    <w:p>
+                      <w:pPr>
+                        <w:jc w:val="center"/>
+                        <w:rPr>
+                          <w:b/>
+                        </w:rPr>
+                      </w:pPr>
+                      <w:r>
+                        <w:rPr>
+                          <w:color w:val="0D0D0D" w:themeColor="text1" w:themeTint="F2"/>
+                        </w:rPr>
+                        <w:br/>
+                      </w:r>
+                      <w:r>
+                        <w:rPr>
+                          <w:b/>
+                          <w:color w:val="0D0D0D" w:themeColor="text1" w:themeTint="F2"/>
+                        </w:rPr>
+                        <w:t>Page</w:t>
+                      </w:r>
+                      <w:r>
+                        <w:rPr>
+                          <w:b/>
+                          <w:color w:val="0D0D0D" w:themeColor="text1" w:themeTint="F2"/>
+                        </w:rPr>
+                        <w:t xml:space="preserve"> (Base Class)</w:t>
+                      </w:r>
+                    </w:p>
+                  </w:txbxContent>
+                </v:textbox>
+              </v:roundrect>
+            </w:pict>
+          </mc:Fallback>
+        </mc:AlternateContent>
+      </w:r>
       <w:r>
         <w:rPr>
           <w:noProof/>
@@ -8184,6 +8335,7 @@
         <w:pStyle w:val="Heading2"/>
       </w:pPr>
       <w:r>
+        <w:lastRenderedPageBreak/>
         <w:t>2.4</w:t>
       </w:r>
       <w:r>
@@ -8214,7 +8366,6 @@
         <w:pStyle w:val="Heading2"/>
       </w:pPr>
       <w:r>
-        <w:lastRenderedPageBreak/>
         <w:t>2.5</w:t>
       </w:r>
       <w:r>
@@ -8236,18 +8387,671 @@
           <w:numId w:val="6"/>
         </w:numPr>
       </w:pPr>
-      <w:r>
-        <w:t>There are no public methods.</w:t>
-      </w:r>
-      <w:r>
+      <w:proofErr w:type="gramStart"/>
+      <w:r>
+        <w:t>store(</w:t>
+      </w:r>
+      <w:proofErr w:type="gramEnd"/>
+      <w:r>
+        <w:t>) – Store the NLP tokenized list to a file. The tokenized list is written in JSON format.</w:t>
+      </w:r>
+    </w:p>
+    <w:p>
+      <w:pPr>
+        <w:pStyle w:val="ListParagraph"/>
+        <w:numPr>
+          <w:ilvl w:val="0"/>
+          <w:numId w:val="6"/>
+        </w:numPr>
+      </w:pPr>
+      <w:proofErr w:type="gramStart"/>
+      <w:r>
+        <w:t>load(</w:t>
+      </w:r>
+      <w:proofErr w:type="gramEnd"/>
+      <w:r>
+        <w:t>) – Load the NLP tokenized list from a file into the words list.</w:t>
+      </w:r>
+    </w:p>
+    <w:p>
+      <w:r>
+        <mc:AlternateContent>
+          <mc:Choice Requires="wps">
+            <w:drawing>
+              <wp:anchor distT="0" distB="0" distL="114300" distR="114300" simplePos="0" relativeHeight="251791360" behindDoc="0" locked="0" layoutInCell="1" allowOverlap="1" wp14:anchorId="22ACB54E" wp14:editId="56B42782">
+                <wp:simplePos x="0" y="0"/>
+                <wp:positionH relativeFrom="column">
+                  <wp:posOffset>4305300</wp:posOffset>
+                </wp:positionH>
+                <wp:positionV relativeFrom="paragraph">
+                  <wp:posOffset>107315</wp:posOffset>
+                </wp:positionV>
+                <wp:extent cx="1247775" cy="295275"/>
+                <wp:effectExtent l="0" t="0" r="9525" b="9525"/>
+                <wp:wrapNone/>
+                <wp:docPr id="313" name="Text Box 2"/>
+                <wp:cNvGraphicFramePr>
+                  <a:graphicFrameLocks xmlns:a="http://schemas.openxmlformats.org/drawingml/2006/main"/>
+                </wp:cNvGraphicFramePr>
+                <a:graphic xmlns:a="http://schemas.openxmlformats.org/drawingml/2006/main">
+                  <a:graphicData uri="http://schemas.microsoft.com/office/word/2010/wordprocessingShape">
+                    <wps:wsp>
+                      <wps:cNvSpPr txBox="1">
+                        <a:spLocks noChangeArrowheads="1"/>
+                      </wps:cNvSpPr>
+                      <wps:spPr bwMode="auto">
+                        <a:xfrm>
+                          <a:off x="0" y="0"/>
+                          <a:ext cx="1247775" cy="295275"/>
+                        </a:xfrm>
+                        <a:prstGeom prst="rect">
+                          <a:avLst/>
+                        </a:prstGeom>
+                        <a:solidFill>
+                          <a:srgbClr val="FFFFFF"/>
+                        </a:solidFill>
+                        <a:ln w="9525">
+                          <a:noFill/>
+                          <a:miter lim="800000"/>
+                          <a:headEnd/>
+                          <a:tailEnd/>
+                        </a:ln>
+                      </wps:spPr>
+                      <wps:txbx>
+                        <w:txbxContent>
+                          <w:p>
+                            <w:pPr>
+                              <w:rPr>
+                                <w:b/>
+                              </w:rPr>
+                            </w:pPr>
+                            <w:r>
+                              <w:rPr>
+                                <w:b/>
+                              </w:rPr>
+                              <w:t>Public Methods</w:t>
+                            </w:r>
+                          </w:p>
+                        </w:txbxContent>
+                      </wps:txbx>
+                      <wps:bodyPr rot="0" vert="horz" wrap="square" lIns="91440" tIns="45720" rIns="91440" bIns="45720" anchor="t" anchorCtr="0">
+                        <a:noAutofit/>
+                      </wps:bodyPr>
+                    </wps:wsp>
+                  </a:graphicData>
+                </a:graphic>
+                <wp14:sizeRelH relativeFrom="margin">
+                  <wp14:pctWidth>0</wp14:pctWidth>
+                </wp14:sizeRelH>
+                <wp14:sizeRelV relativeFrom="margin">
+                  <wp14:pctHeight>0</wp14:pctHeight>
+                </wp14:sizeRelV>
+              </wp:anchor>
+            </w:drawing>
+          </mc:Choice>
+          <mc:Fallback>
+            <w:pict>
+              <v:shape id="_x0000_s1071" type="#_x0000_t202" style="position:absolute;margin-left:339pt;margin-top:8.45pt;width:98.25pt;height:23.25pt;z-index:251791360;visibility:visible;mso-wrap-style:square;mso-width-percent:0;mso-height-percent:0;mso-wrap-distance-left:9pt;mso-wrap-distance-top:0;mso-wrap-distance-right:9pt;mso-wrap-distance-bottom:0;mso-position-horizontal:absolute;mso-position-horizontal-relative:text;mso-position-vertical:absolute;mso-position-vertical-relative:text;mso-width-percent:0;mso-height-percent:0;mso-width-relative:margin;mso-height-relative:margin;v-text-anchor:top" o:gfxdata="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" stroked="f">
+                <v:textbox>
+                  <w:txbxContent>
+                    <w:p>
+                      <w:pPr>
+                        <w:rPr>
+                          <w:b/>
+                        </w:rPr>
+                      </w:pPr>
+                      <w:r>
+                        <w:rPr>
+                          <w:b/>
+                        </w:rPr>
+                        <w:t>Public Methods</w:t>
+                      </w:r>
+                    </w:p>
+                  </w:txbxContent>
+                </v:textbox>
+              </v:shape>
+            </w:pict>
+          </mc:Fallback>
+        </mc:AlternateContent>
+      </w:r>
+      <w:r>
+        <mc:AlternateContent>
+          <mc:Choice Requires="wps">
+            <w:drawing>
+              <wp:anchor distT="0" distB="0" distL="114300" distR="114300" simplePos="0" relativeHeight="251789312" behindDoc="0" locked="0" layoutInCell="1" allowOverlap="1" wp14:anchorId="036259B2" wp14:editId="6F17A9AC">
+                <wp:simplePos x="0" y="0"/>
+                <wp:positionH relativeFrom="column">
+                  <wp:posOffset>3848100</wp:posOffset>
+                </wp:positionH>
+                <wp:positionV relativeFrom="paragraph">
+                  <wp:posOffset>952500</wp:posOffset>
+                </wp:positionV>
+                <wp:extent cx="1809750" cy="361950"/>
+                <wp:effectExtent l="0" t="0" r="19050" b="19050"/>
+                <wp:wrapNone/>
+                <wp:docPr id="311" name="Rounded Rectangle 311"/>
+                <wp:cNvGraphicFramePr/>
+                <a:graphic xmlns:a="http://schemas.openxmlformats.org/drawingml/2006/main">
+                  <a:graphicData uri="http://schemas.microsoft.com/office/word/2010/wordprocessingShape">
+                    <wps:wsp>
+                      <wps:cNvSpPr/>
+                      <wps:spPr>
+                        <a:xfrm>
+                          <a:off x="0" y="0"/>
+                          <a:ext cx="1809750" cy="361950"/>
+                        </a:xfrm>
+                        <a:prstGeom prst="roundRect">
+                          <a:avLst/>
+                        </a:prstGeom>
+                        <a:solidFill>
+                          <a:srgbClr val="F79646">
+                            <a:lumMod val="60000"/>
+                            <a:lumOff val="40000"/>
+                          </a:srgbClr>
+                        </a:solidFill>
+                        <a:ln w="25400" cap="flat" cmpd="sng" algn="ctr">
+                          <a:solidFill>
+                            <a:srgbClr val="F79646">
+                              <a:lumMod val="60000"/>
+                              <a:lumOff val="40000"/>
+                            </a:srgbClr>
+                          </a:solidFill>
+                          <a:prstDash val="solid"/>
+                        </a:ln>
+                        <a:effectLst/>
+                      </wps:spPr>
+                      <wps:txbx>
+                        <w:txbxContent>
+                          <w:p>
+                            <w:pPr>
+                              <w:jc w:val="center"/>
+                              <w:rPr>
+                                <w:b/>
+                                <w:color w:val="0D0D0D" w:themeColor="text1" w:themeTint="F2"/>
+                              </w:rPr>
+                            </w:pPr>
+                            <w:proofErr w:type="gramStart"/>
+                            <w:r>
+                              <w:rPr>
+                                <w:b/>
+                                <w:color w:val="0D0D0D" w:themeColor="text1" w:themeTint="F2"/>
+                              </w:rPr>
+                              <w:t>load</w:t>
+                            </w:r>
+                            <w:r>
+                              <w:rPr>
+                                <w:b/>
+                                <w:color w:val="0D0D0D" w:themeColor="text1" w:themeTint="F2"/>
+                              </w:rPr>
+                              <w:t>()</w:t>
+                            </w:r>
+                            <w:proofErr w:type="gramEnd"/>
+                          </w:p>
+                        </w:txbxContent>
+                      </wps:txbx>
+                      <wps:bodyPr rot="0" spcFirstLastPara="0" vertOverflow="overflow" horzOverflow="overflow" vert="horz" wrap="square" lIns="91440" tIns="45720" rIns="91440" bIns="45720" numCol="1" spcCol="0" rtlCol="0" fromWordArt="0" anchor="ctr" anchorCtr="0" forceAA="0" compatLnSpc="1">
+                        <a:prstTxWarp prst="textNoShape">
+                          <a:avLst/>
+                        </a:prstTxWarp>
+                        <a:noAutofit/>
+                      </wps:bodyPr>
+                    </wps:wsp>
+                  </a:graphicData>
+                </a:graphic>
+              </wp:anchor>
+            </w:drawing>
+          </mc:Choice>
+          <mc:Fallback>
+            <w:pict>
+              <v:roundrect id="Rounded Rectangle 311" o:spid="_x0000_s1072" style="position:absolute;margin-left:303pt;margin-top:75pt;width:142.5pt;height:28.5pt;z-index:251789312;visibility:visible;mso-wrap-style:square;mso-wrap-distance-left:9pt;mso-wrap-distance-top:0;mso-wrap-distance-right:9pt;mso-wrap-distance-bottom:0;mso-position-horizontal:absolute;mso-position-horizontal-relative:text;mso-position-vertical:absolute;mso-position-vertical-relative:text;v-text-anchor:middle" arcsize="10923f" o:gfxdata="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" fillcolor="#fac090" strokecolor="#fac090" strokeweight="2pt">
+                <v:textbox>
+                  <w:txbxContent>
+                    <w:p>
+                      <w:pPr>
+                        <w:jc w:val="center"/>
+                        <w:rPr>
+                          <w:b/>
+                          <w:color w:val="0D0D0D" w:themeColor="text1" w:themeTint="F2"/>
+                        </w:rPr>
+                      </w:pPr>
+                      <w:proofErr w:type="gramStart"/>
+                      <w:r>
+                        <w:rPr>
+                          <w:b/>
+                          <w:color w:val="0D0D0D" w:themeColor="text1" w:themeTint="F2"/>
+                        </w:rPr>
+                        <w:t>load</w:t>
+                      </w:r>
+                      <w:r>
+                        <w:rPr>
+                          <w:b/>
+                          <w:color w:val="0D0D0D" w:themeColor="text1" w:themeTint="F2"/>
+                        </w:rPr>
+                        <w:t>()</w:t>
+                      </w:r>
+                      <w:proofErr w:type="gramEnd"/>
+                    </w:p>
+                  </w:txbxContent>
+                </v:textbox>
+              </v:roundrect>
+            </w:pict>
+          </mc:Fallback>
+        </mc:AlternateContent>
+      </w:r>
+      <w:r>
+        <mc:AlternateContent>
+          <mc:Choice Requires="wps">
+            <w:drawing>
+              <wp:anchor distT="0" distB="0" distL="114300" distR="114300" simplePos="0" relativeHeight="251788288" behindDoc="0" locked="0" layoutInCell="1" allowOverlap="1" wp14:anchorId="79D52B89" wp14:editId="01F410F2">
+                <wp:simplePos x="0" y="0"/>
+                <wp:positionH relativeFrom="column">
+                  <wp:posOffset>3848100</wp:posOffset>
+                </wp:positionH>
+                <wp:positionV relativeFrom="paragraph">
+                  <wp:posOffset>409575</wp:posOffset>
+                </wp:positionV>
+                <wp:extent cx="1809750" cy="361950"/>
+                <wp:effectExtent l="0" t="0" r="19050" b="19050"/>
+                <wp:wrapNone/>
+                <wp:docPr id="310" name="Rounded Rectangle 310"/>
+                <wp:cNvGraphicFramePr/>
+                <a:graphic xmlns:a="http://schemas.openxmlformats.org/drawingml/2006/main">
+                  <a:graphicData uri="http://schemas.microsoft.com/office/word/2010/wordprocessingShape">
+                    <wps:wsp>
+                      <wps:cNvSpPr/>
+                      <wps:spPr>
+                        <a:xfrm>
+                          <a:off x="0" y="0"/>
+                          <a:ext cx="1809750" cy="361950"/>
+                        </a:xfrm>
+                        <a:prstGeom prst="roundRect">
+                          <a:avLst/>
+                        </a:prstGeom>
+                        <a:solidFill>
+                          <a:srgbClr val="F79646">
+                            <a:lumMod val="60000"/>
+                            <a:lumOff val="40000"/>
+                          </a:srgbClr>
+                        </a:solidFill>
+                        <a:ln w="25400" cap="flat" cmpd="sng" algn="ctr">
+                          <a:solidFill>
+                            <a:srgbClr val="F79646">
+                              <a:lumMod val="60000"/>
+                              <a:lumOff val="40000"/>
+                            </a:srgbClr>
+                          </a:solidFill>
+                          <a:prstDash val="solid"/>
+                        </a:ln>
+                        <a:effectLst/>
+                      </wps:spPr>
+                      <wps:txbx>
+                        <w:txbxContent>
+                          <w:p>
+                            <w:pPr>
+                              <w:jc w:val="center"/>
+                              <w:rPr>
+                                <w:b/>
+                                <w:color w:val="0D0D0D" w:themeColor="text1" w:themeTint="F2"/>
+                              </w:rPr>
+                            </w:pPr>
+                            <w:proofErr w:type="gramStart"/>
+                            <w:r>
+                              <w:rPr>
+                                <w:b/>
+                                <w:color w:val="0D0D0D" w:themeColor="text1" w:themeTint="F2"/>
+                              </w:rPr>
+                              <w:t>store</w:t>
+                            </w:r>
+                            <w:r>
+                              <w:rPr>
+                                <w:b/>
+                                <w:color w:val="0D0D0D" w:themeColor="text1" w:themeTint="F2"/>
+                              </w:rPr>
+                              <w:t>()</w:t>
+                            </w:r>
+                            <w:proofErr w:type="gramEnd"/>
+                          </w:p>
+                        </w:txbxContent>
+                      </wps:txbx>
+                      <wps:bodyPr rot="0" spcFirstLastPara="0" vertOverflow="overflow" horzOverflow="overflow" vert="horz" wrap="square" lIns="91440" tIns="45720" rIns="91440" bIns="45720" numCol="1" spcCol="0" rtlCol="0" fromWordArt="0" anchor="ctr" anchorCtr="0" forceAA="0" compatLnSpc="1">
+                        <a:prstTxWarp prst="textNoShape">
+                          <a:avLst/>
+                        </a:prstTxWarp>
+                        <a:noAutofit/>
+                      </wps:bodyPr>
+                    </wps:wsp>
+                  </a:graphicData>
+                </a:graphic>
+              </wp:anchor>
+            </w:drawing>
+          </mc:Choice>
+          <mc:Fallback>
+            <w:pict>
+              <v:roundrect id="Rounded Rectangle 310" o:spid="_x0000_s1073" style="position:absolute;margin-left:303pt;margin-top:32.25pt;width:142.5pt;height:28.5pt;z-index:251788288;visibility:visible;mso-wrap-style:square;mso-wrap-distance-left:9pt;mso-wrap-distance-top:0;mso-wrap-distance-right:9pt;mso-wrap-distance-bottom:0;mso-position-horizontal:absolute;mso-position-horizontal-relative:text;mso-position-vertical:absolute;mso-position-vertical-relative:text;v-text-anchor:middle" arcsize="10923f" o:gfxdata="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" fillcolor="#fac090" strokecolor="#fac090" strokeweight="2pt">
+                <v:textbox>
+                  <w:txbxContent>
+                    <w:p>
+                      <w:pPr>
+                        <w:jc w:val="center"/>
+                        <w:rPr>
+                          <w:b/>
+                          <w:color w:val="0D0D0D" w:themeColor="text1" w:themeTint="F2"/>
+                        </w:rPr>
+                      </w:pPr>
+                      <w:proofErr w:type="gramStart"/>
+                      <w:r>
+                        <w:rPr>
+                          <w:b/>
+                          <w:color w:val="0D0D0D" w:themeColor="text1" w:themeTint="F2"/>
+                        </w:rPr>
+                        <w:t>store</w:t>
+                      </w:r>
+                      <w:r>
+                        <w:rPr>
+                          <w:b/>
+                          <w:color w:val="0D0D0D" w:themeColor="text1" w:themeTint="F2"/>
+                        </w:rPr>
+                        <w:t>()</w:t>
+                      </w:r>
+                      <w:proofErr w:type="gramEnd"/>
+                    </w:p>
+                  </w:txbxContent>
+                </v:textbox>
+              </v:roundrect>
+            </w:pict>
+          </mc:Fallback>
+        </mc:AlternateContent>
+      </w:r>
+    </w:p>
+    <w:p>
+      <w:r>
+        <mc:AlternateContent>
+          <mc:Choice Requires="wps">
+            <w:drawing>
+              <wp:anchor distT="0" distB="0" distL="114300" distR="114300" simplePos="0" relativeHeight="251787264" behindDoc="0" locked="0" layoutInCell="1" allowOverlap="1" wp14:anchorId="41C4F546" wp14:editId="3C024A68">
+                <wp:simplePos x="0" y="0"/>
+                <wp:positionH relativeFrom="column">
+                  <wp:posOffset>581025</wp:posOffset>
+                </wp:positionH>
+                <wp:positionV relativeFrom="paragraph">
+                  <wp:posOffset>185420</wp:posOffset>
+                </wp:positionV>
+                <wp:extent cx="2638425" cy="685800"/>
+                <wp:effectExtent l="0" t="0" r="28575" b="19050"/>
+                <wp:wrapNone/>
+                <wp:docPr id="309" name="Rounded Rectangle 309"/>
+                <wp:cNvGraphicFramePr/>
+                <a:graphic xmlns:a="http://schemas.openxmlformats.org/drawingml/2006/main">
+                  <a:graphicData uri="http://schemas.microsoft.com/office/word/2010/wordprocessingShape">
+                    <wps:wsp>
+                      <wps:cNvSpPr/>
+                      <wps:spPr>
+                        <a:xfrm>
+                          <a:off x="0" y="0"/>
+                          <a:ext cx="2638425" cy="685800"/>
+                        </a:xfrm>
+                        <a:prstGeom prst="roundRect">
+                          <a:avLst/>
+                        </a:prstGeom>
+                        <a:solidFill>
+                          <a:srgbClr val="92D050"/>
+                        </a:solidFill>
+                        <a:ln w="25400" cap="flat" cmpd="sng" algn="ctr">
+                          <a:solidFill>
+                            <a:srgbClr val="92D050"/>
+                          </a:solidFill>
+                          <a:prstDash val="solid"/>
+                        </a:ln>
+                        <a:effectLst/>
+                      </wps:spPr>
+                      <wps:txbx>
+                        <w:txbxContent>
+                          <w:p>
+                            <w:pPr>
+                              <w:jc w:val="center"/>
+                              <w:rPr>
+                                <w:b/>
+                              </w:rPr>
+                            </w:pPr>
+                            <w:r>
+                              <w:rPr>
+                                <w:color w:val="0D0D0D" w:themeColor="text1" w:themeTint="F2"/>
+                              </w:rPr>
+                              <w:br/>
+                            </w:r>
+                            <w:r>
+                              <w:rPr>
+                                <w:b/>
+                                <w:color w:val="0D0D0D" w:themeColor="text1" w:themeTint="F2"/>
+                              </w:rPr>
+                              <w:t>Page</w:t>
+                            </w:r>
+                            <w:r>
+                              <w:rPr>
+                                <w:b/>
+                                <w:color w:val="0D0D0D" w:themeColor="text1" w:themeTint="F2"/>
+                              </w:rPr>
+                              <w:t xml:space="preserve"> (Base Class)</w:t>
+                            </w:r>
+                          </w:p>
+                        </w:txbxContent>
+                      </wps:txbx>
+                      <wps:bodyPr rot="0" spcFirstLastPara="0" vertOverflow="overflow" horzOverflow="overflow" vert="horz" wrap="square" lIns="91440" tIns="45720" rIns="91440" bIns="45720" numCol="1" spcCol="0" rtlCol="0" fromWordArt="0" anchor="ctr" anchorCtr="0" forceAA="0" compatLnSpc="1">
+                        <a:prstTxWarp prst="textNoShape">
+                          <a:avLst/>
+                        </a:prstTxWarp>
+                        <a:noAutofit/>
+                      </wps:bodyPr>
+                    </wps:wsp>
+                  </a:graphicData>
+                </a:graphic>
+              </wp:anchor>
+            </w:drawing>
+          </mc:Choice>
+          <mc:Fallback>
+            <w:pict>
+              <v:roundrect id="Rounded Rectangle 309" o:spid="_x0000_s1074" style="position:absolute;margin-left:45.75pt;margin-top:14.6pt;width:207.75pt;height:54pt;z-index:251787264;visibility:visible;mso-wrap-style:square;mso-wrap-distance-left:9pt;mso-wrap-distance-top:0;mso-wrap-distance-right:9pt;mso-wrap-distance-bottom:0;mso-position-horizontal:absolute;mso-position-horizontal-relative:text;mso-position-vertical:absolute;mso-position-vertical-relative:text;v-text-anchor:middle" arcsize="10923f" o:gfxdata="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" fillcolor="#92d050" strokecolor="#92d050" strokeweight="2pt">
+                <v:textbox>
+                  <w:txbxContent>
+                    <w:p>
+                      <w:pPr>
+                        <w:jc w:val="center"/>
+                        <w:rPr>
+                          <w:b/>
+                        </w:rPr>
+                      </w:pPr>
+                      <w:r>
+                        <w:rPr>
+                          <w:color w:val="0D0D0D" w:themeColor="text1" w:themeTint="F2"/>
+                        </w:rPr>
+                        <w:br/>
+                      </w:r>
+                      <w:r>
+                        <w:rPr>
+                          <w:b/>
+                          <w:color w:val="0D0D0D" w:themeColor="text1" w:themeTint="F2"/>
+                        </w:rPr>
+                        <w:t>Page</w:t>
+                      </w:r>
+                      <w:r>
+                        <w:rPr>
+                          <w:b/>
+                          <w:color w:val="0D0D0D" w:themeColor="text1" w:themeTint="F2"/>
+                        </w:rPr>
+                        <w:t xml:space="preserve"> (Base Class)</w:t>
+                      </w:r>
+                    </w:p>
+                  </w:txbxContent>
+                </v:textbox>
+              </v:roundrect>
+            </w:pict>
+          </mc:Fallback>
+        </mc:AlternateContent>
+      </w:r>
+      <w:r>
+        <mc:AlternateContent>
+          <mc:Choice Requires="wps">
+            <w:drawing>
+              <wp:anchor distT="0" distB="0" distL="114300" distR="114300" simplePos="0" relativeHeight="251790336" behindDoc="0" locked="0" layoutInCell="1" allowOverlap="1" wp14:anchorId="5E31490D" wp14:editId="23CC4EDE">
+                <wp:simplePos x="0" y="0"/>
+                <wp:positionH relativeFrom="column">
+                  <wp:posOffset>3438525</wp:posOffset>
+                </wp:positionH>
+                <wp:positionV relativeFrom="paragraph">
+                  <wp:posOffset>241300</wp:posOffset>
+                </wp:positionV>
+                <wp:extent cx="314325" cy="600075"/>
+                <wp:effectExtent l="0" t="0" r="28575" b="28575"/>
+                <wp:wrapNone/>
+                <wp:docPr id="312" name="Left Brace 312"/>
+                <wp:cNvGraphicFramePr/>
+                <a:graphic xmlns:a="http://schemas.openxmlformats.org/drawingml/2006/main">
+                  <a:graphicData uri="http://schemas.microsoft.com/office/word/2010/wordprocessingShape">
+                    <wps:wsp>
+                      <wps:cNvSpPr/>
+                      <wps:spPr>
+                        <a:xfrm>
+                          <a:off x="0" y="0"/>
+                          <a:ext cx="314325" cy="600075"/>
+                        </a:xfrm>
+                        <a:prstGeom prst="leftBrace">
+                          <a:avLst/>
+                        </a:prstGeom>
+                        <a:noFill/>
+                        <a:ln w="25400" cap="flat" cmpd="sng" algn="ctr">
+                          <a:solidFill>
+                            <a:sysClr val="window" lastClr="FFFFFF">
+                              <a:lumMod val="50000"/>
+                            </a:sysClr>
+                          </a:solidFill>
+                          <a:prstDash val="solid"/>
+                        </a:ln>
+                        <a:effectLst/>
+                      </wps:spPr>
+                      <wps:bodyPr rot="0" spcFirstLastPara="0" vertOverflow="overflow" horzOverflow="overflow" vert="horz" wrap="square" lIns="91440" tIns="45720" rIns="91440" bIns="45720" numCol="1" spcCol="0" rtlCol="0" fromWordArt="0" anchor="ctr" anchorCtr="0" forceAA="0" compatLnSpc="1">
+                        <a:prstTxWarp prst="textNoShape">
+                          <a:avLst/>
+                        </a:prstTxWarp>
+                        <a:noAutofit/>
+                      </wps:bodyPr>
+                    </wps:wsp>
+                  </a:graphicData>
+                </a:graphic>
+                <wp14:sizeRelH relativeFrom="margin">
+                  <wp14:pctWidth>0</wp14:pctWidth>
+                </wp14:sizeRelH>
+                <wp14:sizeRelV relativeFrom="margin">
+                  <wp14:pctHeight>0</wp14:pctHeight>
+                </wp14:sizeRelV>
+              </wp:anchor>
+            </w:drawing>
+          </mc:Choice>
+          <mc:Fallback>
+            <w:pict>
+              <v:shapetype id="_x0000_t87" coordsize="21600,21600" o:spt="87" adj="1800,10800" path="m21600,qx10800@0l10800@2qy0@11,10800@3l10800@1qy21600,21600e" filled="f">
+                <v:formulas>
+                  <v:f eqn="val #0"/>
+                  <v:f eqn="sum 21600 0 #0"/>
+                  <v:f eqn="sum #1 0 #0"/>
+                  <v:f eqn="sum #1 #0 0"/>
+                  <v:f eqn="prod #0 9598 32768"/>
+                  <v:f eqn="sum 21600 0 @4"/>
+                  <v:f eqn="sum 21600 0 #1"/>
+                  <v:f eqn="min #1 @6"/>
+                  <v:f eqn="prod @7 1 2"/>
+                  <v:f eqn="prod #0 2 1"/>
+                  <v:f eqn="sum 21600 0 @9"/>
+                  <v:f eqn="val #1"/>
+                </v:formulas>
+                <v:path arrowok="t" o:connecttype="custom" o:connectlocs="21600,0;0,10800;21600,21600" textboxrect="13963,@4,21600,@5"/>
+                <v:handles>
+                  <v:h position="center,#0" yrange="0,@8"/>
+                  <v:h position="topLeft,#1" yrange="@9,@10"/>
+                </v:handles>
+              </v:shapetype>
+              <v:shape id="Left Brace 312" o:spid="_x0000_s1026" type="#_x0000_t87" style="position:absolute;margin-left:270.75pt;margin-top:19pt;width:24.75pt;height:47.25pt;z-index:251790336;visibility:visible;mso-wrap-style:square;mso-width-percent:0;mso-height-percent:0;mso-wrap-distance-left:9pt;mso-wrap-distance-top:0;mso-wrap-distance-right:9pt;mso-wrap-distance-bottom:0;mso-position-horizontal:absolute;mso-position-horizontal-relative:text;mso-position-vertical:absolute;mso-position-vertical-relative:text;mso-width-percent:0;mso-height-percent:0;mso-width-relative:margin;mso-height-relative:margin;v-text-anchor:middle" o:gfxdata="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" adj="943" strokecolor="#7f7f7f" strokeweight="2pt"/>
+            </w:pict>
+          </mc:Fallback>
+        </mc:AlternateContent>
+      </w:r>
+    </w:p>
+    <w:p/>
+    <w:p/>
+    <w:p/>
+    <w:p>
+      <w:pPr>
+        <w:ind w:left="2160"/>
+        <w:rPr>
+          <w:b/>
+        </w:rPr>
+      </w:pPr>
+      <w:r>
+        <w:rPr>
+          <w:b/>
+        </w:rPr>
+        <w:t xml:space="preserve">Fig. </w:t>
+      </w:r>
+      <w:r>
+        <w:rPr>
+          <w:b/>
+        </w:rPr>
+        <w:t>2</w:t>
+      </w:r>
+      <w:r>
+        <w:rPr>
+          <w:b/>
+        </w:rPr>
+        <w:t>e</w:t>
+      </w:r>
+      <w:r>
+        <w:rPr>
+          <w:b/>
+        </w:rPr>
         <w:t xml:space="preserve"> </w:t>
       </w:r>
+      <w:r>
+        <w:rPr>
+          <w:b/>
+        </w:rPr>
+        <w:t>Public Methods</w:t>
+      </w:r>
+      <w:r>
+        <w:rPr>
+          <w:b/>
+        </w:rPr>
+        <w:t xml:space="preserve"> of the Page Class</w:t>
+      </w:r>
+    </w:p>
+    <w:p/>
+    <w:p/>
+    <w:p/>
+    <w:p/>
+    <w:p/>
+    <w:p/>
+    <w:p/>
+    <w:p>
+      <w:pPr>
+        <w:rPr>
+          <w:rFonts w:asciiTheme="majorHAnsi" w:eastAsiaTheme="majorEastAsia" w:hAnsiTheme="majorHAnsi" w:cstheme="majorBidi"/>
+          <w:b/>
+          <w:bCs/>
+          <w:color w:val="365F91" w:themeColor="accent1" w:themeShade="BF"/>
+          <w:sz w:val="28"/>
+          <w:szCs w:val="28"/>
+        </w:rPr>
+      </w:pPr>
+      <w:r>
+        <w:br w:type="page"/>
+      </w:r>
     </w:p>
     <w:p>
       <w:pPr>
         <w:pStyle w:val="Heading1"/>
       </w:pPr>
-      <w:r>
+      <w:bookmarkStart w:id="0" w:name="_GoBack"/>
+      <w:bookmarkEnd w:id="0"/>
+      <w:r>
+        <w:lastRenderedPageBreak/>
         <w:t>APPENDIX I: Updates</w:t>
       </w:r>
     </w:p>
@@ -8276,6 +9080,9 @@
       <w:r>
         <w:t>Added time property</w:t>
       </w:r>
+      <w:r>
+        <w:t>.</w:t>
+      </w:r>
     </w:p>
     <w:p>
       <w:pPr>
@@ -8288,6 +9095,9 @@
       <w:r>
         <w:t>Added scanned property</w:t>
       </w:r>
+      <w:r>
+        <w:t>.</w:t>
+      </w:r>
     </w:p>
     <w:p>
       <w:pPr>
@@ -8300,6 +9110,9 @@
       <w:r>
         <w:t>Added support for TIFF and JPG/PNG</w:t>
       </w:r>
+      <w:r>
+        <w:t>.</w:t>
+      </w:r>
     </w:p>
     <w:p>
       <w:pPr>
@@ -8329,19 +9142,82 @@
         <w:rPr>
           <w:noProof/>
         </w:rPr>
-        <w:t xml:space="preserve">Add direct read of PDF </w:t>
+        <w:t>Add direct read of PDF resource element to determine if scanned page</w:t>
       </w:r>
       <w:r>
         <w:rPr>
           <w:noProof/>
         </w:rPr>
-        <w:t>resource element</w:t>
-      </w:r>
-      <w:r>
+        <w:t>.</w:t>
+      </w:r>
+    </w:p>
+    <w:p>
+      <w:pPr>
+        <w:pStyle w:val="ListParagraph"/>
+        <w:numPr>
+          <w:ilvl w:val="0"/>
+          <w:numId w:val="13"/>
+        </w:numPr>
         <w:rPr>
           <w:noProof/>
         </w:rPr>
-        <w:t xml:space="preserve"> to determine if scanned page</w:t>
+      </w:pPr>
+      <w:r>
+        <w:rPr>
+          <w:noProof/>
+        </w:rPr>
+        <w:t>Fix not detecting scanned PDF if text extraction produced noise.</w:t>
+      </w:r>
+    </w:p>
+    <w:p>
+      <w:pPr>
+        <w:rPr>
+          <w:i/>
+          <w:noProof/>
+        </w:rPr>
+      </w:pPr>
+      <w:r>
+        <w:rPr>
+          <w:i/>
+          <w:noProof/>
+        </w:rPr>
+        <w:t>V1.4</w:t>
+      </w:r>
+    </w:p>
+    <w:p>
+      <w:pPr>
+        <w:pStyle w:val="ListParagraph"/>
+        <w:numPr>
+          <w:ilvl w:val="0"/>
+          <w:numId w:val="14"/>
+        </w:numPr>
+        <w:rPr>
+          <w:noProof/>
+        </w:rPr>
+      </w:pPr>
+      <w:r>
+        <w:rPr>
+          <w:noProof/>
+        </w:rPr>
+        <w:t>Add pageno property to Page class.</w:t>
+      </w:r>
+    </w:p>
+    <w:p>
+      <w:pPr>
+        <w:pStyle w:val="ListParagraph"/>
+        <w:numPr>
+          <w:ilvl w:val="0"/>
+          <w:numId w:val="14"/>
+        </w:numPr>
+        <w:rPr>
+          <w:noProof/>
+        </w:rPr>
+      </w:pPr>
+      <w:r>
+        <w:rPr>
+          <w:noProof/>
+        </w:rPr>
+        <w:t>Add methods store() and load() to Page class to store/load NLP tokenized words to file.</w:t>
       </w:r>
     </w:p>
     <w:p>
@@ -8407,7 +9283,7 @@
         <w:rPr>
           <w:noProof/>
         </w:rPr>
-        <w:t>Does not detect scanned PDF if text extraction produces noise</w:t>
+        <w:t>Break raw text into pages for &gt; 50 lines</w:t>
       </w:r>
     </w:p>
     <w:p>
@@ -8425,7 +9301,7 @@
         <w:rPr>
           <w:noProof/>
         </w:rPr>
-        <w:t>Break raw text into pages for &gt; 50 lines</w:t>
+        <w:t>Refactor page counting for faster performance</w:t>
       </w:r>
     </w:p>
     <w:p>
@@ -8443,7 +9319,7 @@
         <w:rPr>
           <w:noProof/>
         </w:rPr>
-        <w:t>Refactor page counting for faster performance</w:t>
+        <w:t>Add page split endpoint for streaming interface and URL</w:t>
       </w:r>
     </w:p>
     <w:p>
@@ -8461,28 +9337,8 @@
         <w:rPr>
           <w:noProof/>
         </w:rPr>
-        <w:t>Add page split endpoint for streaming interface and URL</w:t>
-      </w:r>
-    </w:p>
-    <w:p>
-      <w:pPr>
-        <w:pStyle w:val="ListParagraph"/>
-        <w:numPr>
-          <w:ilvl w:val="0"/>
-          <w:numId w:val="11"/>
-        </w:numPr>
-        <w:rPr>
-          <w:noProof/>
-        </w:rPr>
-      </w:pPr>
-      <w:r>
-        <w:rPr>
-          <w:noProof/>
-        </w:rPr>
         <w:t>Add more pdf test files</w:t>
       </w:r>
-      <w:bookmarkStart w:id="0" w:name="_GoBack"/>
-      <w:bookmarkEnd w:id="0"/>
     </w:p>
     <w:p>
       <w:pPr>
@@ -8637,6 +9493,92 @@
     </w:lvl>
   </w:abstractNum>
   <w:abstractNum w:abstractNumId="1">
+    <w:nsid w:val="177F071A"/>
+    <w:multiLevelType w:val="hybridMultilevel"/>
+    <w:tmpl w:val="5EC6439E"/>
+    <w:lvl w:ilvl="0" w:tplc="0409000F">
+      <w:start w:val="1"/>
+      <w:numFmt w:val="decimal"/>
+      <w:lvlText w:val="%1."/>
+      <w:lvlJc w:val="left"/>
+      <w:pPr>
+        <w:ind w:left="720" w:hanging="360"/>
+      </w:pPr>
+    </w:lvl>
+    <w:lvl w:ilvl="1" w:tplc="04090019" w:tentative="1">
+      <w:start w:val="1"/>
+      <w:numFmt w:val="lowerLetter"/>
+      <w:lvlText w:val="%2."/>
+      <w:lvlJc w:val="left"/>
+      <w:pPr>
+        <w:ind w:left="1440" w:hanging="360"/>
+      </w:pPr>
+    </w:lvl>
+    <w:lvl w:ilvl="2" w:tplc="0409001B" w:tentative="1">
+      <w:start w:val="1"/>
+      <w:numFmt w:val="lowerRoman"/>
+      <w:lvlText w:val="%3."/>
+      <w:lvlJc w:val="right"/>
+      <w:pPr>
+        <w:ind w:left="2160" w:hanging="180"/>
+      </w:pPr>
+    </w:lvl>
+    <w:lvl w:ilvl="3" w:tplc="0409000F" w:tentative="1">
+      <w:start w:val="1"/>
+      <w:numFmt w:val="decimal"/>
+      <w:lvlText w:val="%4."/>
+      <w:lvlJc w:val="left"/>
+      <w:pPr>
+        <w:ind w:left="2880" w:hanging="360"/>
+      </w:pPr>
+    </w:lvl>
+    <w:lvl w:ilvl="4" w:tplc="04090019" w:tentative="1">
+      <w:start w:val="1"/>
+      <w:numFmt w:val="lowerLetter"/>
+      <w:lvlText w:val="%5."/>
+      <w:lvlJc w:val="left"/>
+      <w:pPr>
+        <w:ind w:left="3600" w:hanging="360"/>
+      </w:pPr>
+    </w:lvl>
+    <w:lvl w:ilvl="5" w:tplc="0409001B" w:tentative="1">
+      <w:start w:val="1"/>
+      <w:numFmt w:val="lowerRoman"/>
+      <w:lvlText w:val="%6."/>
+      <w:lvlJc w:val="right"/>
+      <w:pPr>
+        <w:ind w:left="4320" w:hanging="180"/>
+      </w:pPr>
+    </w:lvl>
+    <w:lvl w:ilvl="6" w:tplc="0409000F" w:tentative="1">
+      <w:start w:val="1"/>
+      <w:numFmt w:val="decimal"/>
+      <w:lvlText w:val="%7."/>
+      <w:lvlJc w:val="left"/>
+      <w:pPr>
+        <w:ind w:left="5040" w:hanging="360"/>
+      </w:pPr>
+    </w:lvl>
+    <w:lvl w:ilvl="7" w:tplc="04090019" w:tentative="1">
+      <w:start w:val="1"/>
+      <w:numFmt w:val="lowerLetter"/>
+      <w:lvlText w:val="%8."/>
+      <w:lvlJc w:val="left"/>
+      <w:pPr>
+        <w:ind w:left="5760" w:hanging="360"/>
+      </w:pPr>
+    </w:lvl>
+    <w:lvl w:ilvl="8" w:tplc="0409001B" w:tentative="1">
+      <w:start w:val="1"/>
+      <w:numFmt w:val="lowerRoman"/>
+      <w:lvlText w:val="%9."/>
+      <w:lvlJc w:val="right"/>
+      <w:pPr>
+        <w:ind w:left="6480" w:hanging="180"/>
+      </w:pPr>
+    </w:lvl>
+  </w:abstractNum>
+  <w:abstractNum w:abstractNumId="2">
     <w:nsid w:val="186800D1"/>
     <w:multiLevelType w:val="hybridMultilevel"/>
     <w:tmpl w:val="0354FC3A"/>
@@ -8722,7 +9664,7 @@
       </w:pPr>
     </w:lvl>
   </w:abstractNum>
-  <w:abstractNum w:abstractNumId="2">
+  <w:abstractNum w:abstractNumId="3">
     <w:nsid w:val="1D805C6C"/>
     <w:multiLevelType w:val="hybridMultilevel"/>
     <w:tmpl w:val="D466F6B6"/>
@@ -8835,7 +9777,7 @@
       </w:rPr>
     </w:lvl>
   </w:abstractNum>
-  <w:abstractNum w:abstractNumId="3">
+  <w:abstractNum w:abstractNumId="4">
     <w:nsid w:val="30863169"/>
     <w:multiLevelType w:val="hybridMultilevel"/>
     <w:tmpl w:val="A260EBB0"/>
@@ -8948,7 +9890,7 @@
       </w:rPr>
     </w:lvl>
   </w:abstractNum>
-  <w:abstractNum w:abstractNumId="4">
+  <w:abstractNum w:abstractNumId="5">
     <w:nsid w:val="37C131F9"/>
     <w:multiLevelType w:val="hybridMultilevel"/>
     <w:tmpl w:val="136ED99C"/>
@@ -9037,7 +9979,7 @@
       </w:pPr>
     </w:lvl>
   </w:abstractNum>
-  <w:abstractNum w:abstractNumId="5">
+  <w:abstractNum w:abstractNumId="6">
     <w:nsid w:val="37F043C9"/>
     <w:multiLevelType w:val="hybridMultilevel"/>
     <w:tmpl w:val="63DA2206"/>
@@ -9150,7 +10092,7 @@
       </w:rPr>
     </w:lvl>
   </w:abstractNum>
-  <w:abstractNum w:abstractNumId="6">
+  <w:abstractNum w:abstractNumId="7">
     <w:nsid w:val="3A242CD6"/>
     <w:multiLevelType w:val="hybridMultilevel"/>
     <w:tmpl w:val="9DB6C050"/>
@@ -9263,7 +10205,7 @@
       </w:rPr>
     </w:lvl>
   </w:abstractNum>
-  <w:abstractNum w:abstractNumId="7">
+  <w:abstractNum w:abstractNumId="8">
     <w:nsid w:val="4AD91F42"/>
     <w:multiLevelType w:val="hybridMultilevel"/>
     <w:tmpl w:val="BA0E33D6"/>
@@ -9376,7 +10318,7 @@
       </w:rPr>
     </w:lvl>
   </w:abstractNum>
-  <w:abstractNum w:abstractNumId="8">
+  <w:abstractNum w:abstractNumId="9">
     <w:nsid w:val="4D050087"/>
     <w:multiLevelType w:val="hybridMultilevel"/>
     <w:tmpl w:val="B41AE96E"/>
@@ -9462,7 +10404,7 @@
       </w:pPr>
     </w:lvl>
   </w:abstractNum>
-  <w:abstractNum w:abstractNumId="9">
+  <w:abstractNum w:abstractNumId="10">
     <w:nsid w:val="4EDE70F2"/>
     <w:multiLevelType w:val="hybridMultilevel"/>
     <w:tmpl w:val="76A299F8"/>
@@ -9548,7 +10490,7 @@
       </w:pPr>
     </w:lvl>
   </w:abstractNum>
-  <w:abstractNum w:abstractNumId="10">
+  <w:abstractNum w:abstractNumId="11">
     <w:nsid w:val="507A1A5C"/>
     <w:multiLevelType w:val="hybridMultilevel"/>
     <w:tmpl w:val="0832D7C8"/>
@@ -9661,7 +10603,7 @@
       </w:rPr>
     </w:lvl>
   </w:abstractNum>
-  <w:abstractNum w:abstractNumId="11">
+  <w:abstractNum w:abstractNumId="12">
     <w:nsid w:val="649904F9"/>
     <w:multiLevelType w:val="hybridMultilevel"/>
     <w:tmpl w:val="DDF82118"/>
@@ -9747,7 +10689,7 @@
       </w:pPr>
     </w:lvl>
   </w:abstractNum>
-  <w:abstractNum w:abstractNumId="12">
+  <w:abstractNum w:abstractNumId="13">
     <w:nsid w:val="73554A3D"/>
     <w:multiLevelType w:val="hybridMultilevel"/>
     <w:tmpl w:val="85DE0DC4"/>
@@ -9861,43 +10803,46 @@
     </w:lvl>
   </w:abstractNum>
   <w:num w:numId="1">
+    <w:abstractNumId w:val="4"/>
+  </w:num>
+  <w:num w:numId="2">
+    <w:abstractNumId w:val="7"/>
+  </w:num>
+  <w:num w:numId="3">
+    <w:abstractNumId w:val="6"/>
+  </w:num>
+  <w:num w:numId="4">
+    <w:abstractNumId w:val="8"/>
+  </w:num>
+  <w:num w:numId="5">
+    <w:abstractNumId w:val="5"/>
+  </w:num>
+  <w:num w:numId="6">
     <w:abstractNumId w:val="3"/>
   </w:num>
-  <w:num w:numId="2">
-    <w:abstractNumId w:val="6"/>
+  <w:num w:numId="7">
+    <w:abstractNumId w:val="11"/>
   </w:num>
-  <w:num w:numId="3">
-    <w:abstractNumId w:val="5"/>
+  <w:num w:numId="8">
+    <w:abstractNumId w:val="13"/>
   </w:num>
-  <w:num w:numId="4">
-    <w:abstractNumId w:val="7"/>
+  <w:num w:numId="9">
+    <w:abstractNumId w:val="12"/>
   </w:num>
-  <w:num w:numId="5">
-    <w:abstractNumId w:val="4"/>
-  </w:num>
-  <w:num w:numId="6">
+  <w:num w:numId="10">
     <w:abstractNumId w:val="2"/>
   </w:num>
-  <w:num w:numId="7">
+  <w:num w:numId="11">
     <w:abstractNumId w:val="10"/>
-  </w:num>
-  <w:num w:numId="8">
-    <w:abstractNumId w:val="12"/>
-  </w:num>
-  <w:num w:numId="9">
-    <w:abstractNumId w:val="11"/>
-  </w:num>
-  <w:num w:numId="10">
-    <w:abstractNumId w:val="1"/>
-  </w:num>
-  <w:num w:numId="11">
-    <w:abstractNumId w:val="9"/>
   </w:num>
   <w:num w:numId="12">
     <w:abstractNumId w:val="0"/>
   </w:num>
   <w:num w:numId="13">
-    <w:abstractNumId w:val="8"/>
+    <w:abstractNumId w:val="9"/>
+  </w:num>
+  <w:num w:numId="14">
+    <w:abstractNumId w:val="1"/>
   </w:num>
 </w:numbering>
 </file>

</xml_diff>

<commit_message>
romanize and text loading
</commit_message>
<xml_diff>
--- a/specs/splitter_spec.docx
+++ b/specs/splitter_spec.docx
@@ -190,10 +190,15 @@
         <w:t>, and optionally an event completion handler when processing the document asynchronously</w:t>
       </w:r>
       <w:r>
-        <w:t>.</w:t>
-      </w:r>
-      <w:r>
-        <w:t xml:space="preserve"> </w:t>
+        <w:t xml:space="preserve">, and optionally a </w:t>
+      </w:r>
+      <w:proofErr w:type="spellStart"/>
+      <w:r>
+        <w:t>config</w:t>
+      </w:r>
+      <w:proofErr w:type="spellEnd"/>
+      <w:r>
+        <w:t xml:space="preserve"> parameter for configuring the NLP preprocessing.</w:t>
       </w:r>
     </w:p>
     <w:p>
@@ -1809,8 +1814,47 @@
           <w:numId w:val="4"/>
         </w:numPr>
       </w:pPr>
-      <w:r>
-        <w:t>There are no public methods</w:t>
+      <w:proofErr w:type="gramStart"/>
+      <w:r>
+        <w:t>load(</w:t>
+      </w:r>
+      <w:proofErr w:type="gramEnd"/>
+      <w:r>
+        <w:t>) – This method reloads the document pages from storage. Using the document name and storage path, the method locates each of the stored pages and reconstructs the Page and corresponding Words objects.</w:t>
+      </w:r>
+    </w:p>
+    <w:p>
+      <w:pPr>
+        <w:ind w:left="720"/>
+      </w:pPr>
+      <w:proofErr w:type="spellStart"/>
+      <w:proofErr w:type="gramStart"/>
+      <w:r>
+        <w:t>document.load</w:t>
+      </w:r>
+      <w:proofErr w:type="spellEnd"/>
+      <w:r>
+        <w:t>(</w:t>
+      </w:r>
+      <w:proofErr w:type="gramEnd"/>
+      <w:r>
+        <w:t>“&lt;</w:t>
+      </w:r>
+      <w:proofErr w:type="spellStart"/>
+      <w:r>
+        <w:t>document_name</w:t>
+      </w:r>
+      <w:proofErr w:type="spellEnd"/>
+      <w:r>
+        <w:t>&gt;”, “</w:t>
+      </w:r>
+      <w:proofErr w:type="spellStart"/>
+      <w:r>
+        <w:t>storage_path</w:t>
+      </w:r>
+      <w:proofErr w:type="spellEnd"/>
+      <w:r>
+        <w:t>”)</w:t>
       </w:r>
     </w:p>
     <w:p>
@@ -3543,12 +3587,14 @@
       </w:r>
       <w:proofErr w:type="gramEnd"/>
       <w:r>
-        <w:t>) – Load the NLP tokenized list from a file into the words list.</w:t>
-      </w:r>
-    </w:p>
-    <w:p>
-      <w:bookmarkStart w:id="0" w:name="_GoBack"/>
-      <w:bookmarkEnd w:id="0"/>
+        <w:t xml:space="preserve">) – Load the NLP tokenized list </w:t>
+      </w:r>
+      <w:r>
+        <w:t>and text from corresponding</w:t>
+      </w:r>
+      <w:r>
+        <w:t xml:space="preserve"> file into the words list.</w:t>
+      </w:r>
     </w:p>
     <w:p/>
     <w:p/>
@@ -3556,6 +3602,7 @@
     <w:p/>
     <w:p/>
     <w:p/>
+    <w:p/>
     <w:p>
       <w:pPr>
         <w:rPr>
@@ -3724,7 +3771,19 @@
         <w:rPr>
           <w:noProof/>
         </w:rPr>
-        <w:t>Add pageno property to Page class.</w:t>
+        <w:t>Add</w:t>
+      </w:r>
+      <w:r>
+        <w:rPr>
+          <w:noProof/>
+        </w:rPr>
+        <w:t>ed</w:t>
+      </w:r>
+      <w:r>
+        <w:rPr>
+          <w:noProof/>
+        </w:rPr>
+        <w:t xml:space="preserve"> pageno property to Page class.</w:t>
       </w:r>
     </w:p>
     <w:p>
@@ -3742,8 +3801,58 @@
         <w:rPr>
           <w:noProof/>
         </w:rPr>
-        <w:t>Add methods store() and load() to Page class to store/load NLP tokenized words to file.</w:t>
-      </w:r>
+        <w:t>Add</w:t>
+      </w:r>
+      <w:r>
+        <w:rPr>
+          <w:noProof/>
+        </w:rPr>
+        <w:t>ed</w:t>
+      </w:r>
+      <w:r>
+        <w:rPr>
+          <w:noProof/>
+        </w:rPr>
+        <w:t xml:space="preserve"> methods store() and load() to Page class to store/load NLP tokenized words to file.</w:t>
+      </w:r>
+    </w:p>
+    <w:p>
+      <w:pPr>
+        <w:pStyle w:val="ListParagraph"/>
+        <w:numPr>
+          <w:ilvl w:val="0"/>
+          <w:numId w:val="14"/>
+        </w:numPr>
+        <w:rPr>
+          <w:noProof/>
+        </w:rPr>
+      </w:pPr>
+      <w:r>
+        <w:rPr>
+          <w:noProof/>
+        </w:rPr>
+        <w:t>Added method load() to Document class to reload NLP tokenized words from storage.</w:t>
+      </w:r>
+    </w:p>
+    <w:p>
+      <w:pPr>
+        <w:pStyle w:val="ListParagraph"/>
+        <w:numPr>
+          <w:ilvl w:val="0"/>
+          <w:numId w:val="14"/>
+        </w:numPr>
+        <w:rPr>
+          <w:noProof/>
+        </w:rPr>
+      </w:pPr>
+      <w:r>
+        <w:rPr>
+          <w:noProof/>
+        </w:rPr>
+        <w:t>Added config keyword arguent to Document initializer to configure NLP preprocessing.</w:t>
+      </w:r>
+      <w:bookmarkStart w:id="0" w:name="_GoBack"/>
+      <w:bookmarkEnd w:id="0"/>
     </w:p>
     <w:p>
       <w:pPr>
@@ -3863,6 +3972,24 @@
           <w:noProof/>
         </w:rPr>
         <w:t>Add more pdf test files</w:t>
+      </w:r>
+    </w:p>
+    <w:p>
+      <w:pPr>
+        <w:pStyle w:val="ListParagraph"/>
+        <w:numPr>
+          <w:ilvl w:val="0"/>
+          <w:numId w:val="11"/>
+        </w:numPr>
+        <w:rPr>
+          <w:noProof/>
+        </w:rPr>
+      </w:pPr>
+      <w:r>
+        <w:rPr>
+          <w:noProof/>
+        </w:rPr>
+        <w:t>Fix bug of not handling Cryllic characters in page load() method.</w:t>
       </w:r>
     </w:p>
     <w:p>

</xml_diff>

<commit_message>
start renaming classification to label
</commit_message>
<xml_diff>
--- a/specs/splitter_spec.docx
+++ b/specs/splitter_spec.docx
@@ -1623,7 +1623,7 @@
       </w:pPr>
       <w:proofErr w:type="gramStart"/>
       <w:r>
-        <w:t>class</w:t>
+        <w:t>label</w:t>
       </w:r>
       <w:proofErr w:type="gramEnd"/>
       <w:r>
@@ -3361,7 +3361,18 @@
         </w:numPr>
       </w:pPr>
       <w:r>
-        <w:t>class – The page classification</w:t>
+        <w:t>label</w:t>
+      </w:r>
+      <w:r>
+        <w:t xml:space="preserve"> – The page </w:t>
+      </w:r>
+      <w:bookmarkStart w:id="0" w:name="_GoBack"/>
+      <w:r>
+        <w:t>classific</w:t>
+      </w:r>
+      <w:bookmarkEnd w:id="0"/>
+      <w:r>
+        <w:t>ation</w:t>
       </w:r>
       <w:r>
         <w:t xml:space="preserve"> </w:t>
@@ -4138,8 +4149,6 @@
         </w:rPr>
         <w:t xml:space="preserve">) </w:t>
       </w:r>
-      <w:bookmarkStart w:id="0" w:name="_GoBack"/>
-      <w:bookmarkEnd w:id="0"/>
       <w:r>
         <w:rPr>
           <w:i/>

</xml_diff>

<commit_message>
finish splitter spec rewrite
</commit_message>
<xml_diff>
--- a/specs/splitter_spec.docx
+++ b/specs/splitter_spec.docx
@@ -7361,6 +7361,9 @@
         <w:pStyle w:val="Heading2"/>
       </w:pPr>
       <w:r>
+        <w:br/>
+      </w:r>
+      <w:r>
         <w:t>2.</w:t>
       </w:r>
       <w:r>
@@ -7431,87 +7434,420 @@
       <w:r>
         <w:t>store()</w:t>
       </w:r>
+      <w:proofErr w:type="gramEnd"/>
+    </w:p>
+    <w:p>
+      <w:pPr>
+        <w:rPr>
+          <w:b/>
+          <w:i/>
+        </w:rPr>
+      </w:pPr>
+      <w:r>
+        <w:rPr>
+          <w:b/>
+          <w:i/>
+        </w:rPr>
+        <w:br/>
+      </w:r>
+      <w:r>
+        <w:rPr>
+          <w:b/>
+          <w:i/>
+        </w:rPr>
+        <w:t>Synopsis</w:t>
+      </w:r>
+    </w:p>
+    <w:p>
+      <w:pPr>
+        <w:pStyle w:val="Heading3"/>
+        <w:rPr>
+          <w:b w:val="0"/>
+          <w:color w:val="auto"/>
+        </w:rPr>
+      </w:pPr>
+      <w:r>
+        <w:tab/>
+      </w:r>
+      <w:proofErr w:type="spellStart"/>
+      <w:proofErr w:type="gramStart"/>
+      <w:r>
+        <w:rPr>
+          <w:b w:val="0"/>
+          <w:color w:val="auto"/>
+        </w:rPr>
+        <w:t>image.store</w:t>
+      </w:r>
+      <w:proofErr w:type="spellEnd"/>
+      <w:r>
+        <w:rPr>
+          <w:b w:val="0"/>
+          <w:color w:val="auto"/>
+        </w:rPr>
+        <w:t>(</w:t>
+      </w:r>
+      <w:proofErr w:type="gramEnd"/>
+      <w:r>
+        <w:rPr>
+          <w:b w:val="0"/>
+          <w:color w:val="auto"/>
+        </w:rPr>
+        <w:t>path)</w:t>
+      </w:r>
+      <w:r>
+        <w:rPr>
+          <w:b w:val="0"/>
+          <w:color w:val="auto"/>
+        </w:rPr>
+        <w:br/>
+      </w:r>
+    </w:p>
+    <w:p>
+      <w:pPr>
+        <w:rPr>
+          <w:b/>
+          <w:i/>
+        </w:rPr>
+      </w:pPr>
+      <w:r>
+        <w:rPr>
+          <w:b/>
+          <w:i/>
+        </w:rPr>
+        <w:t>Parameters</w:t>
+      </w:r>
+    </w:p>
+    <w:p>
+      <w:r>
+        <w:rPr>
+          <w:b/>
+          <w:i/>
+        </w:rPr>
+        <w:tab/>
+      </w:r>
+      <w:proofErr w:type="gramStart"/>
+      <w:r>
+        <w:t>path</w:t>
+      </w:r>
+      <w:proofErr w:type="gramEnd"/>
+      <w:r>
+        <w:t>:</w:t>
+      </w:r>
+      <w:r>
+        <w:tab/>
+        <w:t xml:space="preserve"> the file path to write to.</w:t>
+      </w:r>
+    </w:p>
+    <w:p>
+      <w:pPr>
+        <w:rPr>
+          <w:b/>
+          <w:i/>
+        </w:rPr>
+      </w:pPr>
+      <w:r>
+        <w:rPr>
+          <w:b/>
+          <w:i/>
+        </w:rPr>
+        <w:t>Usage</w:t>
+      </w:r>
+    </w:p>
+    <w:p>
+      <w:r>
+        <w:t xml:space="preserve">The </w:t>
+      </w:r>
+      <w:proofErr w:type="gramStart"/>
+      <w:r>
+        <w:t>store(</w:t>
+      </w:r>
+      <w:proofErr w:type="gramEnd"/>
+      <w:r>
+        <w:t>) method writes the NLP tokenized sequence as a JSON object to the specified file.</w:t>
+      </w:r>
+    </w:p>
+    <w:p>
+      <w:r>
+        <w:rPr>
+          <w:b/>
+          <w:i/>
+        </w:rPr>
+        <w:t>Exceptions</w:t>
+      </w:r>
+    </w:p>
+    <w:p>
+      <w:r>
+        <w:t xml:space="preserve">A </w:t>
+      </w:r>
+      <w:proofErr w:type="spellStart"/>
+      <w:r>
+        <w:t>TypeError</w:t>
+      </w:r>
+      <w:proofErr w:type="spellEnd"/>
+      <w:r>
+        <w:t xml:space="preserve"> is raised</w:t>
+      </w:r>
+      <w:r>
+        <w:t xml:space="preserve"> </w:t>
+      </w:r>
+      <w:r>
+        <w:t>if the type of the parameter is not the expected type.</w:t>
+      </w:r>
+    </w:p>
+    <w:p>
+      <w:r>
+        <w:t xml:space="preserve">A </w:t>
+      </w:r>
+      <w:proofErr w:type="spellStart"/>
+      <w:r>
+        <w:t>FileNotFoundError</w:t>
+      </w:r>
+      <w:proofErr w:type="spellEnd"/>
+      <w:r>
+        <w:t xml:space="preserve"> is raised if the </w:t>
+      </w:r>
+      <w:r>
+        <w:t>file path is invalid.</w:t>
+      </w:r>
+    </w:p>
+    <w:p>
+      <w:pPr>
+        <w:pStyle w:val="Heading3"/>
+      </w:pPr>
+      <w:r>
+        <w:t>2.6.2</w:t>
+      </w:r>
+      <w:r>
+        <w:tab/>
+      </w:r>
+      <w:proofErr w:type="gramStart"/>
+      <w:r>
+        <w:t>load()</w:t>
+      </w:r>
+      <w:proofErr w:type="gramEnd"/>
+    </w:p>
+    <w:p>
+      <w:pPr>
+        <w:rPr>
+          <w:b/>
+          <w:i/>
+        </w:rPr>
+      </w:pPr>
+      <w:r>
+        <w:rPr>
+          <w:b/>
+          <w:i/>
+        </w:rPr>
+        <w:br/>
+      </w:r>
+      <w:r>
+        <w:rPr>
+          <w:b/>
+          <w:i/>
+        </w:rPr>
+        <w:t>Synopsis</w:t>
+      </w:r>
+    </w:p>
+    <w:p>
+      <w:pPr>
+        <w:pStyle w:val="Heading3"/>
+        <w:rPr>
+          <w:b w:val="0"/>
+          <w:color w:val="auto"/>
+        </w:rPr>
+      </w:pPr>
+      <w:r>
+        <w:tab/>
+      </w:r>
+      <w:proofErr w:type="spellStart"/>
+      <w:proofErr w:type="gramStart"/>
+      <w:r>
+        <w:rPr>
+          <w:b w:val="0"/>
+          <w:color w:val="auto"/>
+        </w:rPr>
+        <w:t>image.</w:t>
+      </w:r>
+      <w:r>
+        <w:rPr>
+          <w:b w:val="0"/>
+          <w:color w:val="auto"/>
+        </w:rPr>
+        <w:t>load</w:t>
+      </w:r>
+      <w:proofErr w:type="spellEnd"/>
+      <w:r>
+        <w:rPr>
+          <w:b w:val="0"/>
+          <w:color w:val="auto"/>
+        </w:rPr>
+        <w:t>(</w:t>
+      </w:r>
+      <w:proofErr w:type="gramEnd"/>
+      <w:r>
+        <w:rPr>
+          <w:b w:val="0"/>
+          <w:color w:val="auto"/>
+        </w:rPr>
+        <w:t>path)</w:t>
+      </w:r>
+      <w:r>
+        <w:rPr>
+          <w:b w:val="0"/>
+          <w:color w:val="auto"/>
+        </w:rPr>
+        <w:t xml:space="preserve"> </w:t>
+      </w:r>
+      <w:r>
+        <w:rPr>
+          <w:b w:val="0"/>
+          <w:color w:val="auto"/>
+        </w:rPr>
+        <w:br/>
+      </w:r>
+    </w:p>
+    <w:p>
+      <w:pPr>
+        <w:rPr>
+          <w:b/>
+          <w:i/>
+        </w:rPr>
+      </w:pPr>
+      <w:r>
+        <w:rPr>
+          <w:b/>
+          <w:i/>
+        </w:rPr>
+        <w:t>Parameters</w:t>
+      </w:r>
+    </w:p>
+    <w:p>
+      <w:r>
+        <w:rPr>
+          <w:b/>
+          <w:i/>
+        </w:rPr>
+        <w:tab/>
+      </w:r>
+      <w:proofErr w:type="gramStart"/>
+      <w:r>
+        <w:t>path</w:t>
+      </w:r>
+      <w:proofErr w:type="gramEnd"/>
+      <w:r>
+        <w:t>:</w:t>
+      </w:r>
+      <w:r>
+        <w:tab/>
+        <w:t xml:space="preserve"> the file path to </w:t>
+      </w:r>
+      <w:r>
+        <w:t>read from.</w:t>
+      </w:r>
+    </w:p>
+    <w:p>
+      <w:pPr>
+        <w:rPr>
+          <w:b/>
+          <w:i/>
+        </w:rPr>
+      </w:pPr>
+      <w:r>
+        <w:rPr>
+          <w:b/>
+          <w:i/>
+        </w:rPr>
+        <w:t>Usage</w:t>
+      </w:r>
+    </w:p>
+    <w:p>
+      <w:r>
+        <w:t xml:space="preserve">The </w:t>
+      </w:r>
+      <w:proofErr w:type="gramStart"/>
+      <w:r>
+        <w:t>load</w:t>
+      </w:r>
+      <w:r>
+        <w:t>(</w:t>
+      </w:r>
+      <w:proofErr w:type="gramEnd"/>
+      <w:r>
+        <w:t xml:space="preserve">) method writes the NLP tokenized sequence as a JSON object </w:t>
+      </w:r>
+      <w:r>
+        <w:t>from</w:t>
+      </w:r>
+      <w:r>
+        <w:t xml:space="preserve"> the specified file.</w:t>
+      </w:r>
+    </w:p>
+    <w:p>
+      <w:r>
+        <w:rPr>
+          <w:b/>
+          <w:i/>
+        </w:rPr>
+        <w:t>Exceptions</w:t>
+      </w:r>
+    </w:p>
+    <w:p>
+      <w:r>
+        <w:t xml:space="preserve">A </w:t>
+      </w:r>
+      <w:proofErr w:type="spellStart"/>
+      <w:r>
+        <w:t>TypeError</w:t>
+      </w:r>
+      <w:proofErr w:type="spellEnd"/>
+      <w:r>
+        <w:t xml:space="preserve"> is raised</w:t>
+      </w:r>
+      <w:r>
+        <w:t xml:space="preserve"> </w:t>
+      </w:r>
+      <w:r>
+        <w:t>if the type of the parameter is not the expected type.</w:t>
+      </w:r>
+    </w:p>
+    <w:p>
+      <w:r>
+        <w:t xml:space="preserve">A </w:t>
+      </w:r>
+      <w:proofErr w:type="spellStart"/>
+      <w:r>
+        <w:t>FileNotFoundError</w:t>
+      </w:r>
+      <w:proofErr w:type="spellEnd"/>
+      <w:r>
+        <w:t xml:space="preserve"> is raised if the file path is invalid.</w:t>
+      </w:r>
+    </w:p>
+    <w:p/>
+    <w:p/>
+    <w:p>
+      <w:pPr>
+        <w:rPr>
+          <w:rFonts w:asciiTheme="majorHAnsi" w:eastAsiaTheme="majorEastAsia" w:hAnsiTheme="majorHAnsi" w:cstheme="majorBidi"/>
+          <w:b/>
+          <w:bCs/>
+          <w:color w:val="365F91" w:themeColor="accent1" w:themeShade="BF"/>
+          <w:sz w:val="28"/>
+          <w:szCs w:val="28"/>
+        </w:rPr>
+      </w:pPr>
+      <w:r>
+        <w:br w:type="page"/>
+      </w:r>
+    </w:p>
+    <w:p>
+      <w:pPr>
+        <w:pStyle w:val="Heading1"/>
+      </w:pPr>
       <w:bookmarkStart w:id="0" w:name="_GoBack"/>
       <w:bookmarkEnd w:id="0"/>
-      <w:proofErr w:type="gramEnd"/>
-    </w:p>
-    <w:p/>
-    <w:p>
-      <w:pPr>
-        <w:rPr>
-          <w:b/>
-          <w:i/>
-        </w:rPr>
-      </w:pPr>
-      <w:r>
-        <w:rPr>
-          <w:b/>
-          <w:i/>
-        </w:rPr>
-        <w:t>REWRITE CONTINUES</w:t>
-      </w:r>
-    </w:p>
-    <w:p>
-      <w:r>
-        <w:br/>
-        <w:t xml:space="preserve">The </w:t>
-      </w:r>
-      <w:r>
-        <w:t>P</w:t>
-      </w:r>
-      <w:r>
-        <w:t>age class contains the</w:t>
-      </w:r>
-      <w:r>
-        <w:t xml:space="preserve"> following public methods:</w:t>
-      </w:r>
-    </w:p>
-    <w:p>
-      <w:pPr>
-        <w:pStyle w:val="ListParagraph"/>
-        <w:numPr>
-          <w:ilvl w:val="0"/>
-          <w:numId w:val="6"/>
-        </w:numPr>
-      </w:pPr>
-      <w:proofErr w:type="gramStart"/>
-      <w:r>
-        <w:t>store(</w:t>
-      </w:r>
-      <w:proofErr w:type="gramEnd"/>
-      <w:r>
-        <w:t>) – Store the NLP tokenized list to a file. The tokenized list is written in JSON format.</w:t>
-      </w:r>
-    </w:p>
-    <w:p>
-      <w:pPr>
-        <w:pStyle w:val="ListParagraph"/>
-        <w:numPr>
-          <w:ilvl w:val="0"/>
-          <w:numId w:val="6"/>
-        </w:numPr>
-      </w:pPr>
-      <w:proofErr w:type="gramStart"/>
-      <w:r>
-        <w:t>load(</w:t>
-      </w:r>
-      <w:proofErr w:type="gramEnd"/>
-      <w:r>
-        <w:t xml:space="preserve">) – Load the NLP tokenized list </w:t>
-      </w:r>
-      <w:r>
-        <w:t>and text from corresponding</w:t>
-      </w:r>
-      <w:r>
-        <w:t xml:space="preserve"> file into the words list.</w:t>
-      </w:r>
-    </w:p>
-    <w:p/>
-    <w:p>
-      <w:pPr>
-        <w:pStyle w:val="Heading1"/>
-      </w:pPr>
-      <w:r>
+      <w:r>
+        <w:lastRenderedPageBreak/>
         <w:t>APPENDIX I: Updates</w:t>
       </w:r>
     </w:p>
@@ -7931,7 +8267,6 @@
     <w:p/>
     <w:p>
       <w:r>
-        <w:lastRenderedPageBreak/>
         <w:t>The following has been identifie</w:t>
       </w:r>
       <w:r>

</xml_diff>

<commit_message>
final checkins for scan quality feature
</commit_message>
<xml_diff>
--- a/specs/splitter_spec.docx
+++ b/specs/splitter_spec.docx
@@ -1569,6 +1569,26 @@
       </w:r>
     </w:p>
     <w:p>
+      <w:pPr>
+        <w:pStyle w:val="ListParagraph"/>
+        <w:numPr>
+          <w:ilvl w:val="0"/>
+          <w:numId w:val="17"/>
+        </w:numPr>
+      </w:pPr>
+      <w:r>
+        <w:t xml:space="preserve">If the document was a scanned or image document, the quality of the scan will be estimated, unless </w:t>
+      </w:r>
+      <w:proofErr w:type="spellStart"/>
+      <w:r>
+        <w:t>Document.SCANCHECK</w:t>
+      </w:r>
+      <w:proofErr w:type="spellEnd"/>
+      <w:r>
+        <w:t xml:space="preserve"> is set to zero.</w:t>
+      </w:r>
+    </w:p>
+    <w:p>
       <w:r>
         <w:t>The machine learning ready data will be stored on a per page basis in the directory specified by the parameter dir. The following files are created and stored:</w:t>
       </w:r>
@@ -1891,14 +1911,6 @@
         </w:rPr>
         <w:br w:type="page"/>
       </w:r>
-    </w:p>
-    <w:p>
-      <w:pPr>
-        <w:rPr>
-          <w:b/>
-          <w:i/>
-        </w:rPr>
-      </w:pPr>
       <w:r>
         <w:rPr>
           <w:b/>
@@ -2659,7 +2671,13 @@
       </w:r>
       <w:r>
         <w:br/>
-        <w:t xml:space="preserve">scanned = </w:t>
+        <w:t>scanned</w:t>
+      </w:r>
+      <w:r>
+        <w:t>, quality</w:t>
+      </w:r>
+      <w:r>
+        <w:t xml:space="preserve"> = </w:t>
       </w:r>
       <w:proofErr w:type="spellStart"/>
       <w:r>
@@ -2684,7 +2702,22 @@
     </w:p>
     <w:p>
       <w:r>
-        <w:t>When used as a getter the property returns whether the document is a scanned image (True) or digital text (False) document.</w:t>
+        <w:t>When used as a getter the property returns whether the document is a scanned image (True) o</w:t>
+      </w:r>
+      <w:r>
+        <w:t xml:space="preserve">r digital text (False) document, and the </w:t>
+      </w:r>
+      <w:r>
+        <w:t xml:space="preserve">estimated </w:t>
+      </w:r>
+      <w:r>
+        <w:t xml:space="preserve">quality of the scan </w:t>
+      </w:r>
+      <w:r>
+        <w:t xml:space="preserve">as a percentage </w:t>
+      </w:r>
+      <w:r>
+        <w:t>(between 0 and 1).</w:t>
       </w:r>
     </w:p>
     <w:p>
@@ -3333,6 +3366,18 @@
     </w:p>
     <w:p>
       <w:pPr>
+        <w:pStyle w:val="ListParagraph"/>
+        <w:numPr>
+          <w:ilvl w:val="0"/>
+          <w:numId w:val="7"/>
+        </w:numPr>
+      </w:pPr>
+      <w:r>
+        <w:t>SCANCHECK – The number of OCR words to check to estimate the quality of the scan.</w:t>
+      </w:r>
+    </w:p>
+    <w:p>
+      <w:pPr>
         <w:pStyle w:val="Heading2"/>
       </w:pPr>
       <w:r>
@@ -4883,6 +4928,60 @@
       <w:pPr>
         <w:pStyle w:val="ListParagraph"/>
         <w:ind w:left="1440"/>
+      </w:pPr>
+    </w:p>
+    <w:p>
+      <w:pPr>
+        <w:pStyle w:val="ListParagraph"/>
+        <w:numPr>
+          <w:ilvl w:val="0"/>
+          <w:numId w:val="4"/>
+        </w:numPr>
+      </w:pPr>
+      <w:r>
+        <w:t>_</w:t>
+      </w:r>
+      <w:proofErr w:type="spellStart"/>
+      <w:proofErr w:type="gramStart"/>
+      <w:r>
+        <w:t>scancheck</w:t>
+      </w:r>
+      <w:proofErr w:type="spellEnd"/>
+      <w:r>
+        <w:t>(</w:t>
+      </w:r>
+      <w:proofErr w:type="gramEnd"/>
+      <w:r>
+        <w:t xml:space="preserve">) – This method is called after NLP preprocessing of the document has been completed, and the document was a scanned image. The method will sample </w:t>
+      </w:r>
+      <w:proofErr w:type="spellStart"/>
+      <w:r>
+        <w:t>upto</w:t>
+      </w:r>
+      <w:proofErr w:type="spellEnd"/>
+      <w:r>
+        <w:t xml:space="preserve"> SCANCHECK number of words for recognition in </w:t>
+      </w:r>
+      <w:proofErr w:type="gramStart"/>
+      <w:r>
+        <w:t>a</w:t>
+      </w:r>
+      <w:proofErr w:type="gramEnd"/>
+      <w:r>
+        <w:t xml:space="preserve"> English dictionary (i.e., </w:t>
+      </w:r>
+      <w:proofErr w:type="spellStart"/>
+      <w:r>
+        <w:t>pyaspeller</w:t>
+      </w:r>
+      <w:proofErr w:type="spellEnd"/>
+      <w:r>
+        <w:t>). The method will check the words on either page 1 or page 2, depending on which page has a greater number of words. Punctuation, symbols, acronyms or single letter words are excluded. The method then sets the internal variable _quality to the percentage of the words that were recognized (between 0 and 1).</w:t>
+      </w:r>
+    </w:p>
+    <w:p>
+      <w:pPr>
+        <w:pStyle w:val="ListParagraph"/>
       </w:pPr>
     </w:p>
     <w:p>
@@ -5709,17 +5808,11 @@
       </w:r>
       <w:proofErr w:type="spellStart"/>
       <w:r>
-        <w:t>FileNotFound</w:t>
-      </w:r>
-      <w:r>
-        <w:t>Error</w:t>
-      </w:r>
-      <w:proofErr w:type="spellEnd"/>
-      <w:r>
-        <w:t xml:space="preserve"> is raised if </w:t>
-      </w:r>
-      <w:r>
-        <w:t>the file specified by page parameter does not exist.</w:t>
+        <w:t>FileNotFoundError</w:t>
+      </w:r>
+      <w:proofErr w:type="spellEnd"/>
+      <w:r>
+        <w:t xml:space="preserve"> is raised if the file specified by page parameter does not exist.</w:t>
       </w:r>
     </w:p>
     <w:p/>
@@ -5828,13 +5921,7 @@
       </w:r>
       <w:proofErr w:type="spellStart"/>
       <w:r>
-        <w:t>page</w:t>
-      </w:r>
-      <w:r>
-        <w:t>.</w:t>
-      </w:r>
-      <w:r>
-        <w:t>path</w:t>
+        <w:t>page.path</w:t>
       </w:r>
       <w:proofErr w:type="spellEnd"/>
       <w:r>
@@ -5861,10 +5948,7 @@
     </w:p>
     <w:p>
       <w:r>
-        <w:t>When used as a getter the property</w:t>
-      </w:r>
-      <w:r>
-        <w:t xml:space="preserve"> returns the path of the corresponding page (i.e., split by Document object) in its native format.</w:t>
+        <w:t>When used as a getter the property returns the path of the corresponding page (i.e., split by Document object) in its native format.</w:t>
       </w:r>
     </w:p>
     <w:p>
@@ -5916,13 +6000,7 @@
       </w:r>
       <w:proofErr w:type="spellEnd"/>
       <w:r>
-        <w:t xml:space="preserve"> is raised if the file specified by </w:t>
-      </w:r>
-      <w:r>
-        <w:t>path</w:t>
-      </w:r>
-      <w:r>
-        <w:t xml:space="preserve"> does not exist.</w:t>
+        <w:t xml:space="preserve"> is raised if the file specified by path does not exist.</w:t>
       </w:r>
     </w:p>
     <w:p>
@@ -5992,10 +6070,7 @@
       </w:r>
       <w:proofErr w:type="spellStart"/>
       <w:r>
-        <w:t>page</w:t>
-      </w:r>
-      <w:r>
-        <w:t>.pageno</w:t>
+        <w:t>page.pageno</w:t>
       </w:r>
       <w:proofErr w:type="spellEnd"/>
     </w:p>
@@ -6133,17 +6208,11 @@
       </w:r>
       <w:proofErr w:type="spellEnd"/>
       <w:r>
-        <w:t xml:space="preserve"> </w:t>
-      </w:r>
-      <w:r>
-        <w:t xml:space="preserve">= </w:t>
-      </w:r>
-      <w:proofErr w:type="spellStart"/>
-      <w:r>
-        <w:t>page</w:t>
-      </w:r>
-      <w:r>
-        <w:t>.size</w:t>
+        <w:t xml:space="preserve"> = </w:t>
+      </w:r>
+      <w:proofErr w:type="spellStart"/>
+      <w:r>
+        <w:t>page.size</w:t>
       </w:r>
       <w:proofErr w:type="spellEnd"/>
     </w:p>
@@ -6184,155 +6253,147 @@
           <w:b w:val="0"/>
           <w:color w:val="auto"/>
         </w:rPr>
-        <w:t xml:space="preserve"> </w:t>
-      </w:r>
-      <w:r>
+        <w:t xml:space="preserve"> byte size of the text parameter.</w:t>
+      </w:r>
+    </w:p>
+    <w:p>
+      <w:pPr>
+        <w:pStyle w:val="Heading3"/>
+      </w:pPr>
+      <w:r>
+        <w:t>2.3.4</w:t>
+      </w:r>
+      <w:r>
+        <w:tab/>
+      </w:r>
+      <w:proofErr w:type="gramStart"/>
+      <w:r>
+        <w:t>label</w:t>
+      </w:r>
+      <w:proofErr w:type="gramEnd"/>
+    </w:p>
+    <w:p>
+      <w:pPr>
+        <w:rPr>
+          <w:b/>
+          <w:i/>
+        </w:rPr>
+      </w:pPr>
+      <w:r>
+        <w:rPr>
+          <w:b/>
+          <w:i/>
+        </w:rPr>
+        <w:br/>
+      </w:r>
+      <w:r>
+        <w:rPr>
+          <w:b/>
+          <w:i/>
+        </w:rPr>
+        <w:t>Synopsis</w:t>
+      </w:r>
+    </w:p>
+    <w:p>
+      <w:pPr>
+        <w:ind w:left="720"/>
+        <w:rPr>
+          <w:b/>
+          <w:i/>
+        </w:rPr>
+      </w:pPr>
+      <w:r>
+        <w:rPr>
+          <w:color w:val="00B050"/>
+        </w:rPr>
+        <w:t># Getter</w:t>
+      </w:r>
+      <w:r>
+        <w:br/>
+        <w:t xml:space="preserve">label = </w:t>
+      </w:r>
+      <w:proofErr w:type="spellStart"/>
+      <w:r>
+        <w:t>page.label</w:t>
+      </w:r>
+      <w:proofErr w:type="spellEnd"/>
+    </w:p>
+    <w:p>
+      <w:pPr>
+        <w:ind w:left="720"/>
+        <w:rPr>
+          <w:b/>
+          <w:i/>
+        </w:rPr>
+      </w:pPr>
+      <w:r>
+        <w:rPr>
+          <w:color w:val="00B050"/>
+        </w:rPr>
+        <w:t xml:space="preserve"># </w:t>
+      </w:r>
+      <w:r>
+        <w:rPr>
+          <w:color w:val="00B050"/>
+        </w:rPr>
+        <w:t>S</w:t>
+      </w:r>
+      <w:r>
+        <w:rPr>
+          <w:color w:val="00B050"/>
+        </w:rPr>
+        <w:t>etter</w:t>
+      </w:r>
+      <w:r>
+        <w:br/>
+      </w:r>
+      <w:proofErr w:type="spellStart"/>
+      <w:r>
+        <w:t>page.label</w:t>
+      </w:r>
+      <w:proofErr w:type="spellEnd"/>
+      <w:r>
+        <w:t xml:space="preserve"> = label</w:t>
+      </w:r>
+    </w:p>
+    <w:p>
+      <w:pPr>
+        <w:rPr>
+          <w:i/>
+        </w:rPr>
+      </w:pPr>
+      <w:r>
+        <w:rPr>
+          <w:b/>
+          <w:i/>
+        </w:rPr>
+        <w:t>Usage</w:t>
+      </w:r>
+    </w:p>
+    <w:p>
+      <w:pPr>
+        <w:pStyle w:val="Heading3"/>
         <w:rPr>
           <w:rFonts w:asciiTheme="minorHAnsi" w:hAnsiTheme="minorHAnsi"/>
           <w:b w:val="0"/>
           <w:color w:val="auto"/>
         </w:rPr>
-        <w:t>byte size of the text parameter.</w:t>
-      </w:r>
-    </w:p>
-    <w:p>
-      <w:pPr>
-        <w:pStyle w:val="Heading3"/>
-      </w:pPr>
-      <w:r>
-        <w:t>2.3.4</w:t>
-      </w:r>
-      <w:r>
-        <w:tab/>
-      </w:r>
-      <w:proofErr w:type="gramStart"/>
-      <w:r>
-        <w:t>label</w:t>
-      </w:r>
-      <w:proofErr w:type="gramEnd"/>
-    </w:p>
-    <w:p>
-      <w:pPr>
-        <w:rPr>
-          <w:b/>
-          <w:i/>
-        </w:rPr>
-      </w:pPr>
-      <w:r>
-        <w:rPr>
-          <w:b/>
-          <w:i/>
-        </w:rPr>
-        <w:br/>
-      </w:r>
-      <w:r>
-        <w:rPr>
-          <w:b/>
-          <w:i/>
-        </w:rPr>
-        <w:t>Synopsis</w:t>
-      </w:r>
-    </w:p>
-    <w:p>
-      <w:pPr>
-        <w:ind w:left="720"/>
-        <w:rPr>
-          <w:b/>
-          <w:i/>
-        </w:rPr>
-      </w:pPr>
-      <w:r>
-        <w:rPr>
-          <w:color w:val="00B050"/>
-        </w:rPr>
-        <w:t># Getter</w:t>
-      </w:r>
-      <w:r>
-        <w:br/>
-      </w:r>
-      <w:r>
-        <w:t>label</w:t>
-      </w:r>
-      <w:r>
-        <w:t xml:space="preserve"> = </w:t>
-      </w:r>
-      <w:proofErr w:type="spellStart"/>
-      <w:r>
-        <w:t>page</w:t>
-      </w:r>
-      <w:r>
-        <w:t>.label</w:t>
-      </w:r>
-      <w:proofErr w:type="spellEnd"/>
-    </w:p>
-    <w:p>
-      <w:pPr>
-        <w:ind w:left="720"/>
-        <w:rPr>
-          <w:b/>
-          <w:i/>
-        </w:rPr>
-      </w:pPr>
-      <w:r>
-        <w:rPr>
-          <w:color w:val="00B050"/>
-        </w:rPr>
-        <w:t xml:space="preserve"># </w:t>
-      </w:r>
-      <w:r>
-        <w:rPr>
-          <w:color w:val="00B050"/>
-        </w:rPr>
-        <w:t>S</w:t>
-      </w:r>
-      <w:r>
-        <w:rPr>
-          <w:color w:val="00B050"/>
-        </w:rPr>
-        <w:t>etter</w:t>
-      </w:r>
-      <w:r>
-        <w:br/>
-      </w:r>
-      <w:proofErr w:type="spellStart"/>
-      <w:r>
-        <w:t>page.label</w:t>
-      </w:r>
-      <w:proofErr w:type="spellEnd"/>
-      <w:r>
-        <w:t xml:space="preserve"> = label</w:t>
-      </w:r>
-    </w:p>
-    <w:p>
-      <w:pPr>
-        <w:rPr>
-          <w:i/>
-        </w:rPr>
-      </w:pPr>
-      <w:r>
-        <w:rPr>
-          <w:b/>
-          <w:i/>
-        </w:rPr>
-        <w:t>Usage</w:t>
-      </w:r>
-    </w:p>
-    <w:p>
-      <w:pPr>
-        <w:pStyle w:val="Heading3"/>
+      </w:pPr>
+      <w:r>
         <w:rPr>
           <w:rFonts w:asciiTheme="minorHAnsi" w:hAnsiTheme="minorHAnsi"/>
           <w:b w:val="0"/>
           <w:color w:val="auto"/>
         </w:rPr>
-      </w:pPr>
+        <w:t>When used as a getter the property returns t</w:t>
+      </w:r>
       <w:r>
         <w:rPr>
           <w:rFonts w:asciiTheme="minorHAnsi" w:hAnsiTheme="minorHAnsi"/>
           <w:b w:val="0"/>
           <w:color w:val="auto"/>
         </w:rPr>
-        <w:t>When used as a getter the property returns t</w:t>
+        <w:t xml:space="preserve">he </w:t>
       </w:r>
       <w:r>
         <w:rPr>
@@ -6340,7 +6401,7 @@
           <w:b w:val="0"/>
           <w:color w:val="auto"/>
         </w:rPr>
-        <w:t xml:space="preserve">he </w:t>
+        <w:t xml:space="preserve">(integer) label </w:t>
       </w:r>
       <w:r>
         <w:rPr>
@@ -6348,532 +6409,509 @@
           <w:b w:val="0"/>
           <w:color w:val="auto"/>
         </w:rPr>
-        <w:t xml:space="preserve">(integer) label </w:t>
-      </w:r>
-      <w:r>
+        <w:t>that has been assigned to the page.</w:t>
+      </w:r>
+    </w:p>
+    <w:p>
+      <w:r>
+        <w:br/>
+      </w:r>
+      <w:r>
+        <w:t xml:space="preserve">When used as a setter the property assigns </w:t>
+      </w:r>
+      <w:r>
+        <w:t xml:space="preserve">(sets) a label </w:t>
+      </w:r>
+      <w:r>
+        <w:t>to the page.</w:t>
+      </w:r>
+    </w:p>
+    <w:p>
+      <w:pPr>
+        <w:rPr>
+          <w:b/>
+          <w:i/>
+        </w:rPr>
+      </w:pPr>
+      <w:r>
+        <w:rPr>
+          <w:b/>
+          <w:i/>
+        </w:rPr>
+        <w:t>Exceptions</w:t>
+      </w:r>
+    </w:p>
+    <w:p>
+      <w:r>
+        <w:t xml:space="preserve">A </w:t>
+      </w:r>
+      <w:proofErr w:type="spellStart"/>
+      <w:r>
+        <w:t>TypeError</w:t>
+      </w:r>
+      <w:proofErr w:type="spellEnd"/>
+      <w:r>
+        <w:t xml:space="preserve"> is raised</w:t>
+      </w:r>
+      <w:r>
+        <w:t xml:space="preserve"> </w:t>
+      </w:r>
+      <w:r>
+        <w:t>if the type of the parameter is not the expected type.</w:t>
+      </w:r>
+    </w:p>
+    <w:p>
+      <w:pPr>
+        <w:pStyle w:val="Heading3"/>
+      </w:pPr>
+      <w:r>
+        <w:t>2.3.5</w:t>
+      </w:r>
+      <w:r>
+        <w:tab/>
+      </w:r>
+      <w:proofErr w:type="gramStart"/>
+      <w:r>
+        <w:t>words</w:t>
+      </w:r>
+      <w:proofErr w:type="gramEnd"/>
+    </w:p>
+    <w:p>
+      <w:pPr>
+        <w:rPr>
+          <w:b/>
+          <w:i/>
+        </w:rPr>
+      </w:pPr>
+      <w:r>
+        <w:rPr>
+          <w:b/>
+          <w:i/>
+        </w:rPr>
+        <w:br/>
+      </w:r>
+      <w:r>
+        <w:rPr>
+          <w:b/>
+          <w:i/>
+        </w:rPr>
+        <w:t>Synopsis</w:t>
+      </w:r>
+    </w:p>
+    <w:p>
+      <w:pPr>
+        <w:ind w:left="720"/>
+        <w:rPr>
+          <w:b/>
+          <w:i/>
+        </w:rPr>
+      </w:pPr>
+      <w:r>
+        <w:rPr>
+          <w:color w:val="00B050"/>
+        </w:rPr>
+        <w:t># Getter</w:t>
+      </w:r>
+      <w:r>
+        <w:br/>
+        <w:t xml:space="preserve">words = </w:t>
+      </w:r>
+      <w:proofErr w:type="spellStart"/>
+      <w:r>
+        <w:t>page.words</w:t>
+      </w:r>
+      <w:proofErr w:type="spellEnd"/>
+    </w:p>
+    <w:p>
+      <w:pPr>
+        <w:rPr>
+          <w:i/>
+        </w:rPr>
+      </w:pPr>
+      <w:r>
+        <w:rPr>
+          <w:b/>
+          <w:i/>
+        </w:rPr>
+        <w:t>Usage</w:t>
+      </w:r>
+    </w:p>
+    <w:p>
+      <w:pPr>
+        <w:pStyle w:val="Heading3"/>
         <w:rPr>
           <w:rFonts w:asciiTheme="minorHAnsi" w:hAnsiTheme="minorHAnsi"/>
           <w:b w:val="0"/>
           <w:color w:val="auto"/>
         </w:rPr>
-        <w:t>that has been assigned to the page.</w:t>
-      </w:r>
-    </w:p>
-    <w:p>
-      <w:r>
-        <w:br/>
-      </w:r>
-      <w:r>
-        <w:t xml:space="preserve">When used as a setter the property assigns </w:t>
-      </w:r>
-      <w:r>
-        <w:t xml:space="preserve">(sets) a label </w:t>
-      </w:r>
-      <w:r>
-        <w:t>to the page.</w:t>
-      </w:r>
-    </w:p>
-    <w:p>
-      <w:pPr>
-        <w:rPr>
-          <w:b/>
-          <w:i/>
-        </w:rPr>
-      </w:pPr>
-      <w:r>
-        <w:rPr>
-          <w:b/>
-          <w:i/>
-        </w:rPr>
-        <w:t>Exceptions</w:t>
-      </w:r>
-    </w:p>
-    <w:p>
-      <w:r>
-        <w:t xml:space="preserve">A </w:t>
-      </w:r>
-      <w:proofErr w:type="spellStart"/>
-      <w:r>
-        <w:t>TypeError</w:t>
-      </w:r>
-      <w:proofErr w:type="spellEnd"/>
-      <w:r>
-        <w:t xml:space="preserve"> is raised</w:t>
-      </w:r>
-      <w:r>
-        <w:t xml:space="preserve"> </w:t>
-      </w:r>
-      <w:r>
-        <w:t>if the type of the parameter is not the expected type.</w:t>
-      </w:r>
-    </w:p>
-    <w:p>
-      <w:pPr>
-        <w:pStyle w:val="Heading3"/>
-      </w:pPr>
-      <w:r>
-        <w:t>2.3.5</w:t>
-      </w:r>
-      <w:r>
-        <w:tab/>
-      </w:r>
-      <w:proofErr w:type="gramStart"/>
-      <w:r>
-        <w:t>words</w:t>
-      </w:r>
-      <w:proofErr w:type="gramEnd"/>
-    </w:p>
-    <w:p>
-      <w:pPr>
-        <w:rPr>
-          <w:b/>
-          <w:i/>
-        </w:rPr>
-      </w:pPr>
-      <w:r>
-        <w:rPr>
-          <w:b/>
-          <w:i/>
-        </w:rPr>
-        <w:br/>
-      </w:r>
-      <w:r>
-        <w:rPr>
-          <w:b/>
-          <w:i/>
-        </w:rPr>
-        <w:t>Synopsis</w:t>
-      </w:r>
-    </w:p>
-    <w:p>
-      <w:pPr>
-        <w:ind w:left="720"/>
-        <w:rPr>
-          <w:b/>
-          <w:i/>
-        </w:rPr>
-      </w:pPr>
-      <w:r>
-        <w:rPr>
-          <w:color w:val="00B050"/>
-        </w:rPr>
-        <w:t># Getter</w:t>
-      </w:r>
-      <w:r>
-        <w:br/>
-      </w:r>
-      <w:r>
-        <w:t>words</w:t>
-      </w:r>
-      <w:r>
-        <w:t xml:space="preserve"> = </w:t>
-      </w:r>
-      <w:proofErr w:type="spellStart"/>
-      <w:r>
-        <w:t>page</w:t>
-      </w:r>
-      <w:r>
-        <w:t>.words</w:t>
-      </w:r>
-      <w:proofErr w:type="spellEnd"/>
-    </w:p>
-    <w:p>
-      <w:pPr>
-        <w:rPr>
-          <w:i/>
-        </w:rPr>
-      </w:pPr>
-      <w:r>
-        <w:rPr>
-          <w:b/>
-          <w:i/>
-        </w:rPr>
-        <w:t>Usage</w:t>
-      </w:r>
-    </w:p>
-    <w:p>
-      <w:pPr>
-        <w:pStyle w:val="Heading3"/>
+      </w:pPr>
+      <w:r>
         <w:rPr>
           <w:rFonts w:asciiTheme="minorHAnsi" w:hAnsiTheme="minorHAnsi"/>
           <w:b w:val="0"/>
           <w:color w:val="auto"/>
         </w:rPr>
-      </w:pPr>
+        <w:t>When used as a getter the property returns</w:t>
+      </w:r>
       <w:r>
         <w:rPr>
           <w:rFonts w:asciiTheme="minorHAnsi" w:hAnsiTheme="minorHAnsi"/>
           <w:b w:val="0"/>
           <w:color w:val="auto"/>
         </w:rPr>
-        <w:t>When used as a getter the property returns</w:t>
-      </w:r>
-      <w:r>
+        <w:t xml:space="preserve"> the Words object of the corresponding NLP preprocessed text.</w:t>
+      </w:r>
+    </w:p>
+    <w:p>
+      <w:pPr>
+        <w:pStyle w:val="Heading3"/>
+      </w:pPr>
+      <w:r>
+        <w:t>2.3.6</w:t>
+      </w:r>
+      <w:r>
+        <w:tab/>
+      </w:r>
+      <w:proofErr w:type="spellStart"/>
+      <w:proofErr w:type="gramStart"/>
+      <w:r>
+        <w:t>bagOfWords</w:t>
+      </w:r>
+      <w:proofErr w:type="spellEnd"/>
+      <w:proofErr w:type="gramEnd"/>
+    </w:p>
+    <w:p>
+      <w:pPr>
+        <w:rPr>
+          <w:b/>
+          <w:i/>
+        </w:rPr>
+      </w:pPr>
+      <w:r>
+        <w:rPr>
+          <w:b/>
+          <w:i/>
+        </w:rPr>
+        <w:br/>
+      </w:r>
+      <w:r>
+        <w:rPr>
+          <w:b/>
+          <w:i/>
+        </w:rPr>
+        <w:t>Synopsis</w:t>
+      </w:r>
+    </w:p>
+    <w:p>
+      <w:pPr>
+        <w:ind w:left="720"/>
+      </w:pPr>
+      <w:r>
+        <w:rPr>
+          <w:color w:val="00B050"/>
+        </w:rPr>
+        <w:t># Getter</w:t>
+      </w:r>
+      <w:r>
+        <w:br/>
+        <w:t xml:space="preserve">bag = </w:t>
+      </w:r>
+      <w:proofErr w:type="spellStart"/>
+      <w:r>
+        <w:t>page.bagOfWords</w:t>
+      </w:r>
+      <w:proofErr w:type="spellEnd"/>
+      <w:r>
+        <w:tab/>
+      </w:r>
+    </w:p>
+    <w:p>
+      <w:pPr>
+        <w:rPr>
+          <w:b/>
+          <w:i/>
+        </w:rPr>
+      </w:pPr>
+      <w:r>
+        <w:rPr>
+          <w:b/>
+          <w:i/>
+        </w:rPr>
+        <w:lastRenderedPageBreak/>
+        <w:br/>
+      </w:r>
+      <w:r>
+        <w:rPr>
+          <w:b/>
+          <w:i/>
+        </w:rPr>
+        <w:t>Usage</w:t>
+      </w:r>
+    </w:p>
+    <w:p>
+      <w:r>
+        <w:t>When used as a getter the property returns the page’s word sequences as a Bag of Words, represented as an unordered dictionary, where the key is the word and the value is the number of occurrences:</w:t>
+      </w:r>
+    </w:p>
+    <w:p>
+      <w:pPr>
+        <w:ind w:left="1440"/>
+      </w:pPr>
+      <w:proofErr w:type="gramStart"/>
+      <w:r>
+        <w:t>{ ‘</w:t>
+      </w:r>
+      <w:proofErr w:type="gramEnd"/>
+      <w:r>
+        <w:t>&lt;word’&gt; : &lt;no. of occurrences&gt;, … }</w:t>
+      </w:r>
+    </w:p>
+    <w:p>
+      <w:pPr>
+        <w:pStyle w:val="Heading3"/>
+      </w:pPr>
+      <w:r>
+        <w:t>2.3.7</w:t>
+      </w:r>
+      <w:r>
+        <w:tab/>
+      </w:r>
+      <w:proofErr w:type="spellStart"/>
+      <w:proofErr w:type="gramStart"/>
+      <w:r>
+        <w:t>freqDist</w:t>
+      </w:r>
+      <w:proofErr w:type="spellEnd"/>
+      <w:proofErr w:type="gramEnd"/>
+    </w:p>
+    <w:p>
+      <w:pPr>
+        <w:rPr>
+          <w:b/>
+          <w:i/>
+        </w:rPr>
+      </w:pPr>
+      <w:r>
+        <w:rPr>
+          <w:b/>
+          <w:i/>
+        </w:rPr>
+        <w:br/>
+      </w:r>
+      <w:r>
+        <w:rPr>
+          <w:b/>
+          <w:i/>
+        </w:rPr>
+        <w:t>Synopsis</w:t>
+      </w:r>
+    </w:p>
+    <w:p>
+      <w:pPr>
+        <w:ind w:left="720"/>
+      </w:pPr>
+      <w:r>
+        <w:rPr>
+          <w:color w:val="00B050"/>
+        </w:rPr>
+        <w:t># Getter</w:t>
+      </w:r>
+      <w:r>
+        <w:br/>
+      </w:r>
+      <w:proofErr w:type="spellStart"/>
+      <w:r>
+        <w:t>freq</w:t>
+      </w:r>
+      <w:proofErr w:type="spellEnd"/>
+      <w:r>
+        <w:t xml:space="preserve"> = </w:t>
+      </w:r>
+      <w:proofErr w:type="spellStart"/>
+      <w:r>
+        <w:t>page.freqDist</w:t>
+      </w:r>
+      <w:proofErr w:type="spellEnd"/>
+      <w:r>
+        <w:tab/>
+      </w:r>
+    </w:p>
+    <w:p>
+      <w:pPr>
+        <w:rPr>
+          <w:b/>
+          <w:i/>
+        </w:rPr>
+      </w:pPr>
+      <w:r>
+        <w:rPr>
+          <w:b/>
+          <w:i/>
+        </w:rPr>
+        <w:t>Usage</w:t>
+      </w:r>
+    </w:p>
+    <w:p>
+      <w:r>
+        <w:t>When used as a getter the property returns the sorted tuples of a frequency distribution of words (from bag of words), in descending order (i.e., highest first)</w:t>
+      </w:r>
+    </w:p>
+    <w:p>
+      <w:pPr>
+        <w:ind w:left="1440"/>
+      </w:pPr>
+      <w:proofErr w:type="gramStart"/>
+      <w:r>
+        <w:t>[ (</w:t>
+      </w:r>
+      <w:proofErr w:type="gramEnd"/>
+      <w:r>
+        <w:t xml:space="preserve"> ‘&lt;word’&gt;: &lt;no.  </w:t>
+      </w:r>
+      <w:proofErr w:type="gramStart"/>
+      <w:r>
+        <w:t>of</w:t>
+      </w:r>
+      <w:proofErr w:type="gramEnd"/>
+      <w:r>
+        <w:t xml:space="preserve"> occurrences&gt; ), …. ]</w:t>
+      </w:r>
+    </w:p>
+    <w:p>
+      <w:pPr>
+        <w:pStyle w:val="Heading3"/>
+      </w:pPr>
+      <w:r>
+        <w:t>2.3.8</w:t>
+      </w:r>
+      <w:r>
+        <w:tab/>
+      </w:r>
+      <w:proofErr w:type="spellStart"/>
+      <w:proofErr w:type="gramStart"/>
+      <w:r>
+        <w:t>termFreq</w:t>
+      </w:r>
+      <w:proofErr w:type="spellEnd"/>
+      <w:proofErr w:type="gramEnd"/>
+    </w:p>
+    <w:p>
+      <w:pPr>
+        <w:rPr>
+          <w:b/>
+          <w:i/>
+        </w:rPr>
+      </w:pPr>
+      <w:r>
+        <w:rPr>
+          <w:rFonts w:asciiTheme="majorHAnsi" w:eastAsiaTheme="majorEastAsia" w:hAnsiTheme="majorHAnsi" w:cstheme="majorBidi"/>
+          <w:b/>
+          <w:bCs/>
+          <w:color w:val="4F81BD" w:themeColor="accent1"/>
+        </w:rPr>
+        <w:br/>
+      </w:r>
+      <w:r>
+        <w:rPr>
+          <w:b/>
+          <w:i/>
+        </w:rPr>
+        <w:t>Synopsis</w:t>
+      </w:r>
+    </w:p>
+    <w:p>
+      <w:pPr>
+        <w:ind w:left="720"/>
+      </w:pPr>
+      <w:r>
+        <w:rPr>
+          <w:color w:val="00B050"/>
+        </w:rPr>
+        <w:t># Getter</w:t>
+      </w:r>
+      <w:r>
+        <w:br/>
+      </w:r>
+      <w:proofErr w:type="spellStart"/>
+      <w:r>
+        <w:t>tf</w:t>
+      </w:r>
+      <w:proofErr w:type="spellEnd"/>
+      <w:r>
+        <w:t xml:space="preserve"> = </w:t>
+      </w:r>
+      <w:proofErr w:type="spellStart"/>
+      <w:r>
+        <w:t>page.termFreq</w:t>
+      </w:r>
+      <w:proofErr w:type="spellEnd"/>
+      <w:r>
+        <w:tab/>
+      </w:r>
+    </w:p>
+    <w:p>
+      <w:pPr>
+        <w:rPr>
+          <w:b/>
+          <w:i/>
+        </w:rPr>
+      </w:pPr>
+      <w:r>
+        <w:rPr>
+          <w:b/>
+          <w:i/>
+        </w:rPr>
+        <w:t>Usage</w:t>
+      </w:r>
+    </w:p>
+    <w:p>
+      <w:r>
+        <w:t>When used as a getter the property returns the sorted tuples of a term frequency distribution (percent that term occurs), in descending order (i.e., highest first)</w:t>
+      </w:r>
+    </w:p>
+    <w:p>
+      <w:pPr>
+        <w:ind w:left="1440"/>
+      </w:pPr>
+      <w:proofErr w:type="gramStart"/>
+      <w:r>
+        <w:t>[ (</w:t>
+      </w:r>
+      <w:proofErr w:type="gramEnd"/>
+      <w:r>
+        <w:t xml:space="preserve"> ‘&lt;word’&gt;: &lt;percentage  of occurrences&gt; ), …. ]</w:t>
+      </w:r>
+    </w:p>
+    <w:p>
+      <w:pPr>
+        <w:pStyle w:val="Heading3"/>
         <w:rPr>
           <w:rFonts w:asciiTheme="minorHAnsi" w:hAnsiTheme="minorHAnsi"/>
           <w:b w:val="0"/>
           <w:color w:val="auto"/>
         </w:rPr>
-        <w:t xml:space="preserve"> the Words object of the corresponding NLP preprocessed text.</w:t>
-      </w:r>
-    </w:p>
-    <w:p>
-      <w:pPr>
-        <w:pStyle w:val="Heading3"/>
-      </w:pPr>
-      <w:r>
-        <w:t>2.3.6</w:t>
-      </w:r>
-      <w:r>
-        <w:tab/>
-      </w:r>
-      <w:proofErr w:type="spellStart"/>
-      <w:proofErr w:type="gramStart"/>
-      <w:r>
-        <w:t>bagOfWords</w:t>
-      </w:r>
-      <w:proofErr w:type="spellEnd"/>
-      <w:proofErr w:type="gramEnd"/>
-    </w:p>
-    <w:p>
-      <w:pPr>
-        <w:rPr>
-          <w:b/>
-          <w:i/>
-        </w:rPr>
-      </w:pPr>
-      <w:r>
-        <w:rPr>
-          <w:b/>
-          <w:i/>
-        </w:rPr>
+      </w:pPr>
+      <w:r>
         <w:br/>
-      </w:r>
-      <w:r>
-        <w:rPr>
-          <w:b/>
-          <w:i/>
-        </w:rPr>
-        <w:t>Synopsis</w:t>
-      </w:r>
-    </w:p>
-    <w:p>
-      <w:pPr>
-        <w:ind w:left="720"/>
-      </w:pPr>
-      <w:r>
-        <w:rPr>
-          <w:color w:val="00B050"/>
-        </w:rPr>
-        <w:t># Getter</w:t>
+        <w:t>2.3.9</w:t>
+      </w:r>
+      <w:r>
+        <w:tab/>
+        <w:t>Static Variables</w:t>
       </w:r>
       <w:r>
         <w:br/>
-        <w:t xml:space="preserve">bag = </w:t>
-      </w:r>
-      <w:proofErr w:type="spellStart"/>
-      <w:r>
-        <w:t>page</w:t>
-      </w:r>
-      <w:r>
-        <w:t>.bagOfWords</w:t>
-      </w:r>
-      <w:proofErr w:type="spellEnd"/>
-      <w:r>
-        <w:tab/>
-      </w:r>
-    </w:p>
-    <w:p>
-      <w:pPr>
-        <w:rPr>
-          <w:b/>
-          <w:i/>
-        </w:rPr>
-      </w:pPr>
-      <w:r>
-        <w:rPr>
-          <w:b/>
-          <w:i/>
-        </w:rPr>
-        <w:lastRenderedPageBreak/>
+      </w:r>
+      <w:r>
         <w:br/>
       </w:r>
       <w:r>
-        <w:rPr>
-          <w:b/>
-          <w:i/>
-        </w:rPr>
-        <w:t>Usage</w:t>
-      </w:r>
-    </w:p>
-    <w:p>
-      <w:r>
-        <w:t xml:space="preserve">When used as a getter the property returns the </w:t>
-      </w:r>
-      <w:r>
-        <w:t>page</w:t>
-      </w:r>
-      <w:r>
-        <w:t>’s word sequences as a Bag of Words, represented as an unordered dictionary, where the key is the word and the value is the number of occurrences:</w:t>
-      </w:r>
-    </w:p>
-    <w:p>
-      <w:pPr>
-        <w:ind w:left="1440"/>
-      </w:pPr>
-      <w:proofErr w:type="gramStart"/>
-      <w:r>
-        <w:t>{ ‘</w:t>
-      </w:r>
-      <w:proofErr w:type="gramEnd"/>
-      <w:r>
-        <w:t>&lt;word’&gt; : &lt;no. of occurrences&gt;, … }</w:t>
-      </w:r>
-    </w:p>
-    <w:p>
-      <w:pPr>
-        <w:pStyle w:val="Heading3"/>
-      </w:pPr>
-      <w:r>
-        <w:t>2.3.7</w:t>
-      </w:r>
-      <w:r>
-        <w:tab/>
-      </w:r>
-      <w:proofErr w:type="spellStart"/>
-      <w:proofErr w:type="gramStart"/>
-      <w:r>
-        <w:t>freqDist</w:t>
-      </w:r>
-      <w:proofErr w:type="spellEnd"/>
-      <w:proofErr w:type="gramEnd"/>
-    </w:p>
-    <w:p>
-      <w:pPr>
-        <w:rPr>
-          <w:b/>
-          <w:i/>
-        </w:rPr>
-      </w:pPr>
-      <w:r>
-        <w:rPr>
-          <w:b/>
-          <w:i/>
-        </w:rPr>
-        <w:br/>
-      </w:r>
-      <w:r>
-        <w:rPr>
-          <w:b/>
-          <w:i/>
-        </w:rPr>
-        <w:t>Synopsis</w:t>
-      </w:r>
-    </w:p>
-    <w:p>
-      <w:pPr>
-        <w:ind w:left="720"/>
-      </w:pPr>
-      <w:r>
-        <w:rPr>
-          <w:color w:val="00B050"/>
-        </w:rPr>
-        <w:t># Getter</w:t>
-      </w:r>
-      <w:r>
-        <w:br/>
-      </w:r>
-      <w:proofErr w:type="spellStart"/>
-      <w:r>
-        <w:t>freq</w:t>
-      </w:r>
-      <w:proofErr w:type="spellEnd"/>
-      <w:r>
-        <w:t xml:space="preserve"> = </w:t>
-      </w:r>
-      <w:proofErr w:type="spellStart"/>
-      <w:r>
-        <w:t>page</w:t>
-      </w:r>
-      <w:r>
-        <w:t>.freqDist</w:t>
-      </w:r>
-      <w:proofErr w:type="spellEnd"/>
-      <w:r>
-        <w:tab/>
-      </w:r>
-    </w:p>
-    <w:p>
-      <w:pPr>
-        <w:rPr>
-          <w:b/>
-          <w:i/>
-        </w:rPr>
-      </w:pPr>
-      <w:r>
-        <w:rPr>
-          <w:b/>
-          <w:i/>
-        </w:rPr>
-        <w:t>Usage</w:t>
-      </w:r>
-    </w:p>
-    <w:p>
-      <w:r>
-        <w:t>When used as a getter the property returns the sorted tuples of a frequency distribution of words (from bag of words), in descending order (i.e., highest first)</w:t>
-      </w:r>
-    </w:p>
-    <w:p>
-      <w:pPr>
-        <w:ind w:left="1440"/>
-      </w:pPr>
-      <w:proofErr w:type="gramStart"/>
-      <w:r>
-        <w:t>[ (</w:t>
-      </w:r>
-      <w:proofErr w:type="gramEnd"/>
-      <w:r>
-        <w:t xml:space="preserve"> ‘&lt;word’&gt;: &lt;no.  </w:t>
-      </w:r>
-      <w:proofErr w:type="gramStart"/>
-      <w:r>
-        <w:t>of</w:t>
-      </w:r>
-      <w:proofErr w:type="gramEnd"/>
-      <w:r>
-        <w:t xml:space="preserve"> occurrences&gt; ), …. ]</w:t>
-      </w:r>
-    </w:p>
-    <w:p>
-      <w:pPr>
-        <w:pStyle w:val="Heading3"/>
-      </w:pPr>
-      <w:r>
-        <w:t>2.3.8</w:t>
-      </w:r>
-      <w:r>
-        <w:tab/>
-      </w:r>
-      <w:proofErr w:type="spellStart"/>
-      <w:proofErr w:type="gramStart"/>
-      <w:r>
-        <w:t>termFreq</w:t>
-      </w:r>
-      <w:proofErr w:type="spellEnd"/>
-      <w:proofErr w:type="gramEnd"/>
-    </w:p>
-    <w:p>
-      <w:pPr>
-        <w:rPr>
-          <w:b/>
-          <w:i/>
-        </w:rPr>
-      </w:pPr>
-      <w:r>
-        <w:rPr>
-          <w:rFonts w:asciiTheme="majorHAnsi" w:eastAsiaTheme="majorEastAsia" w:hAnsiTheme="majorHAnsi" w:cstheme="majorBidi"/>
-          <w:b/>
-          <w:bCs/>
-          <w:color w:val="4F81BD" w:themeColor="accent1"/>
-        </w:rPr>
-        <w:br/>
-      </w:r>
-      <w:r>
-        <w:rPr>
-          <w:b/>
-          <w:i/>
-        </w:rPr>
-        <w:t>Synopsis</w:t>
-      </w:r>
-    </w:p>
-    <w:p>
-      <w:pPr>
-        <w:ind w:left="720"/>
-      </w:pPr>
-      <w:r>
-        <w:rPr>
-          <w:color w:val="00B050"/>
-        </w:rPr>
-        <w:t># Getter</w:t>
-      </w:r>
-      <w:r>
-        <w:br/>
-      </w:r>
-      <w:proofErr w:type="spellStart"/>
-      <w:r>
-        <w:t>tf</w:t>
-      </w:r>
-      <w:proofErr w:type="spellEnd"/>
-      <w:r>
-        <w:t xml:space="preserve"> = </w:t>
-      </w:r>
-      <w:proofErr w:type="spellStart"/>
-      <w:r>
-        <w:t>page</w:t>
-      </w:r>
-      <w:r>
-        <w:t>.termFreq</w:t>
-      </w:r>
-      <w:proofErr w:type="spellEnd"/>
-      <w:r>
-        <w:tab/>
-      </w:r>
-    </w:p>
-    <w:p>
-      <w:pPr>
-        <w:rPr>
-          <w:b/>
-          <w:i/>
-        </w:rPr>
-      </w:pPr>
-      <w:r>
-        <w:rPr>
-          <w:b/>
-          <w:i/>
-        </w:rPr>
-        <w:t>Usage</w:t>
-      </w:r>
-    </w:p>
-    <w:p>
-      <w:r>
-        <w:t>When used as a getter the property returns the sorted tuples of a term frequency distribution (percent that term occurs), in descending order (i.e., highest first)</w:t>
-      </w:r>
-    </w:p>
-    <w:p>
-      <w:pPr>
-        <w:ind w:left="1440"/>
-      </w:pPr>
-      <w:proofErr w:type="gramStart"/>
-      <w:r>
-        <w:t>[ (</w:t>
-      </w:r>
-      <w:proofErr w:type="gramEnd"/>
-      <w:r>
-        <w:t xml:space="preserve"> ‘&lt;word’&gt;: &lt;percentage  of occurrences&gt; ), …. ]</w:t>
-      </w:r>
-    </w:p>
-    <w:p>
-      <w:pPr>
-        <w:pStyle w:val="Heading3"/>
         <w:rPr>
           <w:rFonts w:asciiTheme="minorHAnsi" w:hAnsiTheme="minorHAnsi"/>
           <w:b w:val="0"/>
           <w:color w:val="auto"/>
         </w:rPr>
-      </w:pPr>
-      <w:r>
-        <w:br/>
-        <w:t>2.3.9</w:t>
-      </w:r>
-      <w:r>
-        <w:tab/>
-        <w:t>Static Variables</w:t>
-      </w:r>
-      <w:r>
-        <w:br/>
-      </w:r>
-      <w:r>
-        <w:br/>
+        <w:t xml:space="preserve">The </w:t>
       </w:r>
       <w:r>
         <w:rPr>
@@ -6881,7 +6919,7 @@
           <w:b w:val="0"/>
           <w:color w:val="auto"/>
         </w:rPr>
-        <w:t xml:space="preserve">The </w:t>
+        <w:t xml:space="preserve">Page </w:t>
       </w:r>
       <w:r>
         <w:rPr>
@@ -6889,7 +6927,7 @@
           <w:b w:val="0"/>
           <w:color w:val="auto"/>
         </w:rPr>
-        <w:t xml:space="preserve">Page </w:t>
+        <w:t>class contains the following static variables:</w:t>
       </w:r>
       <w:r>
         <w:rPr>
@@ -6897,463 +6935,434 @@
           <w:b w:val="0"/>
           <w:color w:val="auto"/>
         </w:rPr>
-        <w:t>class contains the following static variables:</w:t>
-      </w:r>
-      <w:r>
-        <w:rPr>
-          <w:rFonts w:asciiTheme="minorHAnsi" w:hAnsiTheme="minorHAnsi"/>
+        <w:br/>
+      </w:r>
+    </w:p>
+    <w:p>
+      <w:pPr>
+        <w:ind w:firstLine="720"/>
+      </w:pPr>
+      <w:r>
+        <w:t>BARE</w:t>
+      </w:r>
+      <w:r>
+        <w:tab/>
+        <w:t>: If True, then the bare configuration setting is passed to the Words object.</w:t>
+      </w:r>
+      <w:r>
+        <w:br/>
+      </w:r>
+      <w:r>
+        <w:tab/>
+        <w:t>STEM</w:t>
+      </w:r>
+      <w:r>
+        <w:tab/>
+        <w:t xml:space="preserve">: If not </w:t>
+      </w:r>
+      <w:proofErr w:type="gramStart"/>
+      <w:r>
+        <w:t>None</w:t>
+      </w:r>
+      <w:proofErr w:type="gramEnd"/>
+      <w:r>
+        <w:t>, then the stem configuration setting is passed to the Words object.</w:t>
+      </w:r>
+      <w:r>
+        <w:br/>
+      </w:r>
+      <w:r>
+        <w:tab/>
+        <w:t>ROMAN: If True, then the roman configuration setting is passed to the Words object.</w:t>
+      </w:r>
+      <w:r>
+        <w:br/>
+      </w:r>
+      <w:r>
+        <w:tab/>
+        <w:t>POS</w:t>
+      </w:r>
+      <w:r>
+        <w:tab/>
+        <w:t xml:space="preserve">: If True, then the </w:t>
+      </w:r>
+      <w:proofErr w:type="spellStart"/>
+      <w:r>
+        <w:t>pos</w:t>
+      </w:r>
+      <w:proofErr w:type="spellEnd"/>
+      <w:r>
+        <w:t xml:space="preserve"> configuration setting is passed to the Words object.</w:t>
+      </w:r>
+    </w:p>
+    <w:p>
+      <w:pPr>
+        <w:pStyle w:val="Heading2"/>
+      </w:pPr>
+    </w:p>
+    <w:p>
+      <w:pPr>
+        <w:pStyle w:val="Heading2"/>
+      </w:pPr>
+      <w:r>
+        <w:t>2.</w:t>
+      </w:r>
+      <w:r>
+        <w:t>4</w:t>
+      </w:r>
+      <w:r>
+        <w:tab/>
+      </w:r>
+      <w:r>
+        <w:t>Page Overwritten Operators</w:t>
+      </w:r>
+    </w:p>
+    <w:p>
+      <w:pPr>
+        <w:pStyle w:val="Heading3"/>
+      </w:pPr>
+      <w:r>
+        <w:t>2.4.1</w:t>
+      </w:r>
+      <w:r>
+        <w:tab/>
+      </w:r>
+      <w:proofErr w:type="spellStart"/>
+      <w:proofErr w:type="gramStart"/>
+      <w:r>
+        <w:t>len</w:t>
+      </w:r>
+      <w:proofErr w:type="spellEnd"/>
+      <w:r>
+        <w:t>()</w:t>
+      </w:r>
+      <w:proofErr w:type="gramEnd"/>
+    </w:p>
+    <w:p>
+      <w:pPr>
+        <w:rPr>
+          <w:b/>
+          <w:i/>
+        </w:rPr>
+      </w:pPr>
+      <w:r>
+        <w:rPr>
+          <w:b/>
+          <w:i/>
+        </w:rPr>
+        <w:br/>
+      </w:r>
+      <w:r>
+        <w:rPr>
+          <w:b/>
+          <w:i/>
+        </w:rPr>
+        <w:t>Synopsis</w:t>
+      </w:r>
+    </w:p>
+    <w:p>
+      <w:r>
+        <w:tab/>
+      </w:r>
+      <w:proofErr w:type="spellStart"/>
+      <w:proofErr w:type="gramStart"/>
+      <w:r>
+        <w:t>nwords</w:t>
+      </w:r>
+      <w:proofErr w:type="spellEnd"/>
+      <w:proofErr w:type="gramEnd"/>
+      <w:r>
+        <w:t xml:space="preserve"> = </w:t>
+      </w:r>
+      <w:proofErr w:type="spellStart"/>
+      <w:r>
+        <w:t>len</w:t>
+      </w:r>
+      <w:proofErr w:type="spellEnd"/>
+      <w:r>
+        <w:t>(pages</w:t>
+      </w:r>
+      <w:r>
+        <w:t>)</w:t>
+      </w:r>
+    </w:p>
+    <w:p>
+      <w:r>
+        <w:rPr>
+          <w:b/>
+          <w:i/>
+        </w:rPr>
+        <w:t>Usage</w:t>
+      </w:r>
+    </w:p>
+    <w:p>
+      <w:r>
+        <w:t xml:space="preserve">The </w:t>
+      </w:r>
+      <w:proofErr w:type="spellStart"/>
+      <w:proofErr w:type="gramStart"/>
+      <w:r>
+        <w:t>len</w:t>
+      </w:r>
+      <w:proofErr w:type="spellEnd"/>
+      <w:r>
+        <w:t>(</w:t>
+      </w:r>
+      <w:proofErr w:type="gramEnd"/>
+      <w:r>
+        <w:t>) (__</w:t>
+      </w:r>
+      <w:proofErr w:type="spellStart"/>
+      <w:r>
+        <w:t>len</w:t>
+      </w:r>
+      <w:proofErr w:type="spellEnd"/>
+      <w:r>
+        <w:t>__) operator is overridden to return  the number of NLP tokenized words in the page.</w:t>
+      </w:r>
+    </w:p>
+    <w:p>
+      <w:pPr>
+        <w:pStyle w:val="Heading3"/>
+      </w:pPr>
+      <w:r>
+        <w:t>2.4.2</w:t>
+      </w:r>
+      <w:r>
+        <w:tab/>
+        <w:t>+=</w:t>
+      </w:r>
+    </w:p>
+    <w:p>
+      <w:pPr>
+        <w:rPr>
+          <w:b/>
+          <w:i/>
+        </w:rPr>
+      </w:pPr>
+      <w:r>
+        <w:rPr>
+          <w:rFonts w:asciiTheme="majorHAnsi" w:eastAsiaTheme="majorEastAsia" w:hAnsiTheme="majorHAnsi" w:cstheme="majorBidi"/>
+          <w:b/>
+          <w:bCs/>
+          <w:color w:val="4F81BD" w:themeColor="accent1"/>
+        </w:rPr>
+        <w:br/>
+      </w:r>
+      <w:r>
+        <w:rPr>
+          <w:b/>
+          <w:i/>
+        </w:rPr>
+        <w:t>Synopsis</w:t>
+      </w:r>
+    </w:p>
+    <w:p>
+      <w:r>
+        <w:tab/>
+      </w:r>
+      <w:proofErr w:type="gramStart"/>
+      <w:r>
+        <w:t>page</w:t>
+      </w:r>
+      <w:proofErr w:type="gramEnd"/>
+      <w:r>
+        <w:t xml:space="preserve"> += text</w:t>
+      </w:r>
+    </w:p>
+    <w:p>
+      <w:r>
+        <w:rPr>
+          <w:b/>
+          <w:i/>
+        </w:rPr>
+        <w:t>Usage</w:t>
+      </w:r>
+    </w:p>
+    <w:p>
+      <w:r>
+        <w:t>The += (__</w:t>
+      </w:r>
+      <w:proofErr w:type="spellStart"/>
+      <w:r>
+        <w:t>iadd</w:t>
+      </w:r>
+      <w:proofErr w:type="spellEnd"/>
+      <w:r>
+        <w:t xml:space="preserve">__) method is overridden to append </w:t>
+      </w:r>
+      <w:r>
+        <w:t>text to the page, which is then NLP preprocessed.</w:t>
+      </w:r>
+    </w:p>
+    <w:p>
+      <w:pPr>
+        <w:rPr>
+          <w:b/>
+          <w:i/>
+        </w:rPr>
+      </w:pPr>
+      <w:r>
+        <w:rPr>
+          <w:b/>
+          <w:i/>
+        </w:rPr>
+        <w:t>Exceptions</w:t>
+      </w:r>
+    </w:p>
+    <w:p>
+      <w:r>
+        <w:t xml:space="preserve">A </w:t>
+      </w:r>
+      <w:proofErr w:type="spellStart"/>
+      <w:r>
+        <w:t>TypeError</w:t>
+      </w:r>
+      <w:proofErr w:type="spellEnd"/>
+      <w:r>
+        <w:t xml:space="preserve"> is raised</w:t>
+      </w:r>
+      <w:r>
+        <w:t xml:space="preserve"> </w:t>
+      </w:r>
+      <w:r>
+        <w:t>if the type of the parameter is not the expected type.</w:t>
+      </w:r>
+    </w:p>
+    <w:p>
+      <w:pPr>
+        <w:pStyle w:val="Heading3"/>
+      </w:pPr>
+      <w:r>
+        <w:t>2.4.3</w:t>
+      </w:r>
+      <w:r>
+        <w:tab/>
+      </w:r>
+      <w:proofErr w:type="spellStart"/>
+      <w:proofErr w:type="gramStart"/>
+      <w:r>
+        <w:t>str</w:t>
+      </w:r>
+      <w:proofErr w:type="spellEnd"/>
+      <w:r>
+        <w:t>()</w:t>
+      </w:r>
+      <w:proofErr w:type="gramEnd"/>
+    </w:p>
+    <w:p>
+      <w:pPr>
+        <w:rPr>
+          <w:b/>
+          <w:i/>
+        </w:rPr>
+      </w:pPr>
+      <w:r>
+        <w:rPr>
+          <w:b/>
+          <w:i/>
+        </w:rPr>
+        <w:br/>
+      </w:r>
+      <w:r>
+        <w:rPr>
+          <w:b/>
+          <w:i/>
+        </w:rPr>
+        <w:t>Synopsis</w:t>
+      </w:r>
+    </w:p>
+    <w:p>
+      <w:pPr>
+        <w:pStyle w:val="Heading3"/>
+        <w:rPr>
           <w:b w:val="0"/>
           <w:color w:val="auto"/>
         </w:rPr>
-        <w:br/>
-      </w:r>
-    </w:p>
-    <w:p>
-      <w:pPr>
-        <w:ind w:firstLine="720"/>
-      </w:pPr>
-      <w:r>
-        <w:t>BARE</w:t>
-      </w:r>
-      <w:r>
-        <w:tab/>
-        <w:t>: If True, then the bare configuration setting is passed to the Words object.</w:t>
-      </w:r>
-      <w:r>
-        <w:br/>
-      </w:r>
-      <w:r>
-        <w:tab/>
-        <w:t>STEM</w:t>
-      </w:r>
-      <w:r>
-        <w:tab/>
-        <w:t xml:space="preserve">: If not </w:t>
+      </w:pPr>
+      <w:r>
+        <w:tab/>
       </w:r>
       <w:proofErr w:type="gramStart"/>
       <w:r>
-        <w:t>None</w:t>
-      </w:r>
-      <w:proofErr w:type="gramEnd"/>
-      <w:r>
-        <w:t>, then the stem configuration setting is passed to the Words object.</w:t>
-      </w:r>
-      <w:r>
-        <w:br/>
-      </w:r>
-      <w:r>
-        <w:tab/>
-        <w:t>ROMAN: If True, then the roman configuration setting is passed to the Words object.</w:t>
-      </w:r>
-      <w:r>
-        <w:br/>
-      </w:r>
-      <w:r>
-        <w:tab/>
-        <w:t>POS</w:t>
-      </w:r>
-      <w:r>
-        <w:tab/>
-        <w:t xml:space="preserve">: If True, then the </w:t>
-      </w:r>
-      <w:proofErr w:type="spellStart"/>
-      <w:r>
-        <w:t>pos</w:t>
-      </w:r>
-      <w:proofErr w:type="spellEnd"/>
-      <w:r>
-        <w:t xml:space="preserve"> configuration setting is passed to the Words object.</w:t>
-      </w:r>
-    </w:p>
-    <w:p>
-      <w:pPr>
-        <w:pStyle w:val="Heading2"/>
-      </w:pPr>
-    </w:p>
-    <w:p>
-      <w:pPr>
-        <w:pStyle w:val="Heading2"/>
-      </w:pPr>
-      <w:r>
-        <w:t>2.</w:t>
-      </w:r>
-      <w:r>
-        <w:t>4</w:t>
-      </w:r>
-      <w:r>
-        <w:tab/>
-      </w:r>
-      <w:r>
-        <w:t>Page Overwritten Operators</w:t>
-      </w:r>
-    </w:p>
-    <w:p>
-      <w:pPr>
-        <w:pStyle w:val="Heading3"/>
-      </w:pPr>
-      <w:r>
-        <w:t>2.4.1</w:t>
-      </w:r>
-      <w:r>
-        <w:tab/>
-      </w:r>
-      <w:proofErr w:type="spellStart"/>
-      <w:proofErr w:type="gramStart"/>
-      <w:r>
-        <w:t>len</w:t>
-      </w:r>
-      <w:proofErr w:type="spellEnd"/>
-      <w:r>
-        <w:t>()</w:t>
-      </w:r>
-      <w:proofErr w:type="gramEnd"/>
-    </w:p>
-    <w:p>
-      <w:pPr>
-        <w:rPr>
-          <w:b/>
-          <w:i/>
-        </w:rPr>
-      </w:pPr>
-      <w:r>
-        <w:rPr>
-          <w:b/>
-          <w:i/>
-        </w:rPr>
-        <w:br/>
-      </w:r>
-      <w:r>
-        <w:rPr>
-          <w:b/>
-          <w:i/>
-        </w:rPr>
-        <w:t>Synopsis</w:t>
-      </w:r>
-    </w:p>
-    <w:p>
-      <w:r>
-        <w:tab/>
-      </w:r>
-      <w:proofErr w:type="spellStart"/>
-      <w:proofErr w:type="gramStart"/>
-      <w:r>
-        <w:t>nwords</w:t>
-      </w:r>
-      <w:proofErr w:type="spellEnd"/>
-      <w:proofErr w:type="gramEnd"/>
-      <w:r>
-        <w:t xml:space="preserve"> = </w:t>
-      </w:r>
-      <w:proofErr w:type="spellStart"/>
-      <w:r>
-        <w:t>len</w:t>
-      </w:r>
-      <w:proofErr w:type="spellEnd"/>
-      <w:r>
-        <w:t>(pages</w:t>
-      </w:r>
-      <w:r>
-        <w:t>)</w:t>
-      </w:r>
-    </w:p>
-    <w:p>
-      <w:r>
-        <w:rPr>
-          <w:b/>
-          <w:i/>
-        </w:rPr>
-        <w:t>Usage</w:t>
-      </w:r>
-    </w:p>
-    <w:p>
-      <w:r>
-        <w:t xml:space="preserve">The </w:t>
-      </w:r>
-      <w:proofErr w:type="spellStart"/>
-      <w:proofErr w:type="gramStart"/>
-      <w:r>
-        <w:t>len</w:t>
-      </w:r>
-      <w:proofErr w:type="spellEnd"/>
-      <w:r>
-        <w:t>(</w:t>
-      </w:r>
-      <w:proofErr w:type="gramEnd"/>
-      <w:r>
-        <w:t>) (__</w:t>
-      </w:r>
-      <w:proofErr w:type="spellStart"/>
-      <w:r>
-        <w:t>len</w:t>
-      </w:r>
-      <w:proofErr w:type="spellEnd"/>
-      <w:r>
-        <w:t xml:space="preserve">__) operator is overridden to return  the number of </w:t>
-      </w:r>
-      <w:r>
-        <w:t>NLP tokenized words in the page</w:t>
-      </w:r>
-      <w:r>
-        <w:t>.</w:t>
-      </w:r>
-    </w:p>
-    <w:p>
-      <w:pPr>
-        <w:pStyle w:val="Heading3"/>
-      </w:pPr>
-      <w:r>
-        <w:t>2</w:t>
-      </w:r>
-      <w:r>
-        <w:t>.4.2</w:t>
-      </w:r>
-      <w:r>
-        <w:tab/>
-        <w:t>+=</w:t>
-      </w:r>
-    </w:p>
-    <w:p>
-      <w:pPr>
-        <w:rPr>
-          <w:b/>
-          <w:i/>
-        </w:rPr>
-      </w:pPr>
-      <w:r>
-        <w:rPr>
-          <w:rFonts w:asciiTheme="majorHAnsi" w:eastAsiaTheme="majorEastAsia" w:hAnsiTheme="majorHAnsi" w:cstheme="majorBidi"/>
-          <w:b/>
-          <w:bCs/>
-          <w:color w:val="4F81BD" w:themeColor="accent1"/>
-        </w:rPr>
-        <w:br/>
-      </w:r>
-      <w:r>
-        <w:rPr>
-          <w:b/>
-          <w:i/>
-        </w:rPr>
-        <w:t>Synopsis</w:t>
-      </w:r>
-    </w:p>
-    <w:p>
-      <w:r>
-        <w:tab/>
-      </w:r>
-      <w:proofErr w:type="gramStart"/>
-      <w:r>
-        <w:t>page</w:t>
-      </w:r>
-      <w:proofErr w:type="gramEnd"/>
-      <w:r>
-        <w:t xml:space="preserve"> += text</w:t>
-      </w:r>
-    </w:p>
-    <w:p>
-      <w:r>
-        <w:rPr>
-          <w:b/>
-          <w:i/>
-        </w:rPr>
-        <w:t>Usage</w:t>
-      </w:r>
-    </w:p>
-    <w:p>
-      <w:r>
-        <w:t>The += (__</w:t>
-      </w:r>
-      <w:proofErr w:type="spellStart"/>
-      <w:r>
-        <w:t>iadd</w:t>
-      </w:r>
-      <w:proofErr w:type="spellEnd"/>
-      <w:r>
-        <w:t xml:space="preserve">__) method is overridden to append </w:t>
-      </w:r>
-      <w:r>
-        <w:t>text to the page, which is then NLP preprocessed.</w:t>
-      </w:r>
-    </w:p>
-    <w:p>
-      <w:pPr>
-        <w:rPr>
-          <w:b/>
-          <w:i/>
-        </w:rPr>
-      </w:pPr>
-      <w:r>
-        <w:rPr>
-          <w:b/>
-          <w:i/>
-        </w:rPr>
-        <w:t>Exceptions</w:t>
-      </w:r>
-    </w:p>
-    <w:p>
-      <w:r>
-        <w:t xml:space="preserve">A </w:t>
-      </w:r>
-      <w:proofErr w:type="spellStart"/>
-      <w:r>
-        <w:t>TypeError</w:t>
-      </w:r>
-      <w:proofErr w:type="spellEnd"/>
-      <w:r>
-        <w:t xml:space="preserve"> is raised</w:t>
-      </w:r>
-      <w:r>
-        <w:t xml:space="preserve"> </w:t>
-      </w:r>
-      <w:r>
-        <w:t>if the type of the parameter is not the expected type.</w:t>
-      </w:r>
-    </w:p>
-    <w:p>
-      <w:pPr>
-        <w:pStyle w:val="Heading3"/>
-      </w:pPr>
-      <w:r>
-        <w:t>2</w:t>
-      </w:r>
-      <w:r>
-        <w:t>.4.</w:t>
-      </w:r>
-      <w:r>
-        <w:t>3</w:t>
-      </w:r>
-      <w:r>
-        <w:tab/>
-      </w:r>
-      <w:proofErr w:type="spellStart"/>
-      <w:proofErr w:type="gramStart"/>
-      <w:r>
-        <w:t>str</w:t>
-      </w:r>
-      <w:proofErr w:type="spellEnd"/>
-      <w:r>
-        <w:t>()</w:t>
-      </w:r>
-      <w:proofErr w:type="gramEnd"/>
-    </w:p>
-    <w:p>
-      <w:pPr>
-        <w:rPr>
-          <w:b/>
-          <w:i/>
-        </w:rPr>
-      </w:pPr>
-      <w:r>
-        <w:rPr>
-          <w:b/>
-          <w:i/>
-        </w:rPr>
-        <w:br/>
-      </w:r>
-      <w:r>
-        <w:rPr>
-          <w:b/>
-          <w:i/>
-        </w:rPr>
-        <w:t>Synopsis</w:t>
-      </w:r>
-    </w:p>
-    <w:p>
-      <w:pPr>
-        <w:pStyle w:val="Heading3"/>
         <w:rPr>
           <w:b w:val="0"/>
           <w:color w:val="auto"/>
         </w:rPr>
-      </w:pPr>
-      <w:r>
-        <w:tab/>
-      </w:r>
-      <w:proofErr w:type="gramStart"/>
+        <w:t>label</w:t>
+      </w:r>
+      <w:proofErr w:type="gramEnd"/>
       <w:r>
         <w:rPr>
           <w:b w:val="0"/>
           <w:color w:val="auto"/>
         </w:rPr>
-        <w:t>label</w:t>
-      </w:r>
-      <w:proofErr w:type="gramEnd"/>
+        <w:t xml:space="preserve"> = </w:t>
+      </w:r>
+      <w:proofErr w:type="spellStart"/>
       <w:r>
         <w:rPr>
           <w:b w:val="0"/>
           <w:color w:val="auto"/>
         </w:rPr>
-        <w:t xml:space="preserve"> = </w:t>
-      </w:r>
-      <w:proofErr w:type="spellStart"/>
+        <w:t>str</w:t>
+      </w:r>
+      <w:proofErr w:type="spellEnd"/>
       <w:r>
         <w:rPr>
           <w:b w:val="0"/>
           <w:color w:val="auto"/>
         </w:rPr>
+        <w:t>(image)</w:t>
+      </w:r>
+    </w:p>
+    <w:p>
+      <w:pPr>
+        <w:ind w:left="720"/>
+      </w:pPr>
+      <w:r>
+        <w:tab/>
+      </w:r>
+    </w:p>
+    <w:p>
+      <w:pPr>
+        <w:rPr>
+          <w:b/>
+          <w:i/>
+        </w:rPr>
+      </w:pPr>
+      <w:r>
+        <w:rPr>
+          <w:b/>
+          <w:i/>
+        </w:rPr>
+        <w:t>Usage</w:t>
+      </w:r>
+    </w:p>
+    <w:p>
+      <w:r>
+        <w:t xml:space="preserve">The </w:t>
+      </w:r>
+      <w:proofErr w:type="spellStart"/>
+      <w:proofErr w:type="gramStart"/>
+      <w:r>
         <w:t>str</w:t>
       </w:r>
       <w:proofErr w:type="spellEnd"/>
       <w:r>
-        <w:rPr>
-          <w:b w:val="0"/>
-          <w:color w:val="auto"/>
-        </w:rPr>
-        <w:t>(image)</w:t>
-      </w:r>
-    </w:p>
-    <w:p>
-      <w:pPr>
-        <w:ind w:left="720"/>
-      </w:pPr>
-      <w:r>
-        <w:tab/>
-      </w:r>
-    </w:p>
-    <w:p>
-      <w:pPr>
-        <w:rPr>
-          <w:b/>
-          <w:i/>
-        </w:rPr>
-      </w:pPr>
-      <w:r>
-        <w:rPr>
-          <w:b/>
-          <w:i/>
-        </w:rPr>
-        <w:t>Usage</w:t>
-      </w:r>
-    </w:p>
-    <w:p>
-      <w:r>
-        <w:t xml:space="preserve">The </w:t>
-      </w:r>
-      <w:proofErr w:type="spellStart"/>
-      <w:proofErr w:type="gramStart"/>
+        <w:t>(</w:t>
+      </w:r>
+      <w:proofErr w:type="gramEnd"/>
+      <w:r>
+        <w:t>) (__</w:t>
+      </w:r>
+      <w:proofErr w:type="spellStart"/>
       <w:r>
         <w:t>str</w:t>
       </w:r>
       <w:proofErr w:type="spellEnd"/>
       <w:r>
-        <w:t>(</w:t>
-      </w:r>
-      <w:proofErr w:type="gramEnd"/>
-      <w:r>
-        <w:t>) (__</w:t>
-      </w:r>
-      <w:proofErr w:type="spellStart"/>
-      <w:r>
-        <w:t>str</w:t>
-      </w:r>
-      <w:proofErr w:type="spellEnd"/>
-      <w:r>
-        <w:t xml:space="preserve">__) operator is overridden to return the label of the </w:t>
-      </w:r>
-      <w:r>
-        <w:t>page</w:t>
-      </w:r>
-      <w:r>
-        <w:t xml:space="preserve"> as a string.</w:t>
+        <w:t>__) operator is overridden to return the label of the page as a string.</w:t>
       </w:r>
     </w:p>
     <w:p>
@@ -7604,10 +7613,7 @@
       </w:r>
       <w:proofErr w:type="spellEnd"/>
       <w:r>
-        <w:t xml:space="preserve"> is raised if the </w:t>
-      </w:r>
-      <w:r>
-        <w:t>file path is invalid.</w:t>
+        <w:t xml:space="preserve"> is raised if the file path is invalid.</w:t>
       </w:r>
     </w:p>
     <w:p>
@@ -7666,43 +7672,36 @@
           <w:b w:val="0"/>
           <w:color w:val="auto"/>
         </w:rPr>
-        <w:t>image.</w:t>
-      </w:r>
+        <w:t>image.load</w:t>
+      </w:r>
+      <w:proofErr w:type="spellEnd"/>
       <w:r>
         <w:rPr>
           <w:b w:val="0"/>
           <w:color w:val="auto"/>
         </w:rPr>
-        <w:t>load</w:t>
-      </w:r>
-      <w:proofErr w:type="spellEnd"/>
+        <w:t>(</w:t>
+      </w:r>
+      <w:proofErr w:type="gramEnd"/>
       <w:r>
         <w:rPr>
           <w:b w:val="0"/>
           <w:color w:val="auto"/>
         </w:rPr>
-        <w:t>(</w:t>
-      </w:r>
-      <w:proofErr w:type="gramEnd"/>
+        <w:t>path)</w:t>
+      </w:r>
       <w:r>
         <w:rPr>
           <w:b w:val="0"/>
           <w:color w:val="auto"/>
         </w:rPr>
-        <w:t>path)</w:t>
+        <w:t xml:space="preserve"> </w:t>
       </w:r>
       <w:r>
         <w:rPr>
           <w:b w:val="0"/>
           <w:color w:val="auto"/>
         </w:rPr>
-        <w:t xml:space="preserve"> </w:t>
-      </w:r>
-      <w:r>
-        <w:rPr>
-          <w:b w:val="0"/>
-          <w:color w:val="auto"/>
-        </w:rPr>
         <w:br/>
       </w:r>
     </w:p>
@@ -7739,10 +7738,7 @@
       </w:r>
       <w:r>
         <w:tab/>
-        <w:t xml:space="preserve"> the file path to </w:t>
-      </w:r>
-      <w:r>
-        <w:t>read from.</w:t>
+        <w:t xml:space="preserve"> the file path to read from.</w:t>
       </w:r>
     </w:p>
     <w:p>
@@ -7766,20 +7762,11 @@
       </w:r>
       <w:proofErr w:type="gramStart"/>
       <w:r>
-        <w:t>load</w:t>
-      </w:r>
-      <w:r>
-        <w:t>(</w:t>
+        <w:t>load(</w:t>
       </w:r>
       <w:proofErr w:type="gramEnd"/>
       <w:r>
-        <w:t xml:space="preserve">) method writes the NLP tokenized sequence as a JSON object </w:t>
-      </w:r>
-      <w:r>
-        <w:t>from</w:t>
-      </w:r>
-      <w:r>
-        <w:t xml:space="preserve"> the specified file.</w:t>
+        <w:t>) method writes the NLP tokenized sequence as a JSON object from the specified file.</w:t>
       </w:r>
     </w:p>
     <w:p>
@@ -7844,8 +7831,6 @@
       <w:pPr>
         <w:pStyle w:val="Heading1"/>
       </w:pPr>
-      <w:bookmarkStart w:id="0" w:name="_GoBack"/>
-      <w:bookmarkEnd w:id="0"/>
       <w:r>
         <w:lastRenderedPageBreak/>
         <w:t>APPENDIX I: Updates</w:t>
@@ -8435,6 +8420,8 @@
         </w:rPr>
         <w:t>2018, Epipog, All Rights Reserved</w:t>
       </w:r>
+      <w:bookmarkStart w:id="0" w:name="_GoBack"/>
+      <w:bookmarkEnd w:id="0"/>
     </w:p>
     <w:sectPr>
       <w:pgSz w:w="12240" w:h="15840"/>

</xml_diff>

<commit_message>
speller updates to doc
</commit_message>
<xml_diff>
--- a/specs/splitter_spec.docx
+++ b/specs/splitter_spec.docx
@@ -3375,6 +3375,25 @@
       <w:r>
         <w:t>SCANCHECK – The number of OCR words to check to estimate the quality of the scan.</w:t>
       </w:r>
+    </w:p>
+    <w:p>
+      <w:pPr>
+        <w:pStyle w:val="ListParagraph"/>
+        <w:numPr>
+          <w:ilvl w:val="0"/>
+          <w:numId w:val="7"/>
+        </w:numPr>
+      </w:pPr>
+      <w:proofErr w:type="gramStart"/>
+      <w:r>
+        <w:t>WORDDICT  -</w:t>
+      </w:r>
+      <w:proofErr w:type="gramEnd"/>
+      <w:r>
+        <w:t xml:space="preserve"> The word dictionary to use for scan spell check (default to pyaspeller).</w:t>
+      </w:r>
+      <w:bookmarkStart w:id="0" w:name="_GoBack"/>
+      <w:bookmarkEnd w:id="0"/>
     </w:p>
     <w:p>
       <w:pPr>
@@ -8243,8 +8262,6 @@
         </w:rPr>
         <w:t>Add OCR quality estimate</w:t>
       </w:r>
-      <w:bookmarkStart w:id="0" w:name="_GoBack"/>
-      <w:bookmarkEnd w:id="0"/>
     </w:p>
     <w:p>
       <w:pPr>

</xml_diff>